<commit_message>
Finished Final report, you guys can look over it if you want to
</commit_message>
<xml_diff>
--- a/final report.docx
+++ b/final report.docx
@@ -565,7 +565,9 @@
         <w:rPr>
           <w:rFonts w:cs="Times New Roman"/>
           <w:b/>
+          <w:caps w:val="0"/>
           <w:color w:val="auto"/>
+          <w:spacing w:val="0"/>
           <w:sz w:val="28"/>
           <w:szCs w:val="28"/>
         </w:rPr>
@@ -577,9 +579,8 @@
       </w:sdtPr>
       <w:sdtEndPr>
         <w:rPr>
+          <w:rFonts w:cstheme="minorBidi"/>
           <w:b w:val="0"/>
-          <w:caps w:val="0"/>
-          <w:spacing w:val="0"/>
           <w:sz w:val="20"/>
           <w:szCs w:val="20"/>
         </w:rPr>
@@ -640,7 +641,7 @@
               <w:b/>
               <w:bCs/>
             </w:rPr>
-            <w:t>1 Executive Summary</w:t>
+            <w:t>Executive Summary</w:t>
           </w:r>
           <w:r>
             <w:ptab w:relativeTo="margin" w:alignment="right" w:leader="dot"/>
@@ -666,7 +667,7 @@
               <w:b/>
               <w:bCs/>
             </w:rPr>
-            <w:t>2 Introduction</w:t>
+            <w:t>Introduction</w:t>
           </w:r>
           <w:r>
             <w:ptab w:relativeTo="margin" w:alignment="right" w:leader="dot"/>
@@ -692,7 +693,7 @@
               <w:b/>
               <w:bCs/>
             </w:rPr>
-            <w:t>3 High Level Problem Summary</w:t>
+            <w:t>Problem Description</w:t>
           </w:r>
           <w:r>
             <w:ptab w:relativeTo="margin" w:alignment="right" w:leader="dot"/>
@@ -702,7 +703,290 @@
               <w:b/>
               <w:bCs/>
             </w:rPr>
-            <w:t>2</w:t>
+            <w:t>3</w:t>
+          </w:r>
+        </w:p>
+        <w:p>
+          <w:pPr>
+            <w:pStyle w:val="TOC1"/>
+            <w:rPr>
+              <w:b/>
+              <w:bCs/>
+            </w:rPr>
+          </w:pPr>
+          <w:r>
+            <w:rPr>
+              <w:b/>
+              <w:bCs/>
+            </w:rPr>
+            <w:t>Solution Description</w:t>
+          </w:r>
+          <w:r>
+            <w:ptab w:relativeTo="margin" w:alignment="right" w:leader="dot"/>
+          </w:r>
+          <w:r>
+            <w:rPr>
+              <w:b/>
+              <w:bCs/>
+            </w:rPr>
+            <w:t>4</w:t>
+          </w:r>
+        </w:p>
+        <w:p>
+          <w:pPr>
+            <w:ind w:firstLine="216"/>
+            <w:rPr>
+              <w:rFonts w:cs="Times New Roman"/>
+            </w:rPr>
+          </w:pPr>
+          <w:r>
+            <w:rPr>
+              <w:rFonts w:cs="Times New Roman"/>
+            </w:rPr>
+            <w:tab/>
+            <w:t>Front End</w:t>
+          </w:r>
+          <w:r>
+            <w:rPr>
+              <w:rFonts w:cs="Times New Roman"/>
+            </w:rPr>
+            <w:ptab w:relativeTo="margin" w:alignment="right" w:leader="dot"/>
+          </w:r>
+          <w:r>
+            <w:rPr>
+              <w:rFonts w:cs="Times New Roman"/>
+            </w:rPr>
+            <w:t>4</w:t>
+          </w:r>
+        </w:p>
+        <w:p>
+          <w:pPr>
+            <w:ind w:firstLine="216"/>
+            <w:rPr>
+              <w:rFonts w:cs="Times New Roman"/>
+            </w:rPr>
+          </w:pPr>
+          <w:r>
+            <w:rPr>
+              <w:rFonts w:cs="Times New Roman"/>
+            </w:rPr>
+            <w:tab/>
+            <w:t>Back end</w:t>
+          </w:r>
+          <w:r>
+            <w:rPr>
+              <w:rFonts w:cs="Times New Roman"/>
+            </w:rPr>
+            <w:ptab w:relativeTo="margin" w:alignment="right" w:leader="dot"/>
+          </w:r>
+          <w:r>
+            <w:rPr>
+              <w:rFonts w:cs="Times New Roman"/>
+            </w:rPr>
+            <w:t>4</w:t>
+          </w:r>
+        </w:p>
+        <w:p>
+          <w:pPr>
+            <w:pStyle w:val="TOC1"/>
+            <w:rPr>
+              <w:b/>
+              <w:bCs/>
+            </w:rPr>
+          </w:pPr>
+          <w:r>
+            <w:rPr>
+              <w:b/>
+              <w:bCs/>
+            </w:rPr>
+            <w:t>Key Challenges</w:t>
+          </w:r>
+          <w:r>
+            <w:ptab w:relativeTo="margin" w:alignment="right" w:leader="dot"/>
+          </w:r>
+          <w:r>
+            <w:rPr>
+              <w:b/>
+              <w:bCs/>
+            </w:rPr>
+            <w:t>5</w:t>
+          </w:r>
+        </w:p>
+        <w:p>
+          <w:pPr>
+            <w:pStyle w:val="TOC1"/>
+            <w:rPr>
+              <w:b/>
+              <w:bCs/>
+            </w:rPr>
+          </w:pPr>
+          <w:r>
+            <w:rPr>
+              <w:b/>
+              <w:bCs/>
+            </w:rPr>
+            <w:t>Database Design</w:t>
+          </w:r>
+          <w:r>
+            <w:ptab w:relativeTo="margin" w:alignment="right" w:leader="dot"/>
+          </w:r>
+          <w:r>
+            <w:rPr>
+              <w:b/>
+              <w:bCs/>
+            </w:rPr>
+            <w:t>6</w:t>
+          </w:r>
+        </w:p>
+        <w:p>
+          <w:pPr>
+            <w:rPr>
+              <w:rFonts w:cs="Times New Roman"/>
+            </w:rPr>
+          </w:pPr>
+          <w:r>
+            <w:tab/>
+          </w:r>
+          <w:r>
+            <w:rPr>
+              <w:rFonts w:cs="Times New Roman"/>
+            </w:rPr>
+            <w:t>Integrity Constraints</w:t>
+          </w:r>
+          <w:r>
+            <w:rPr>
+              <w:rFonts w:cs="Times New Roman"/>
+            </w:rPr>
+            <w:ptab w:relativeTo="margin" w:alignment="right" w:leader="dot"/>
+          </w:r>
+          <w:r>
+            <w:rPr>
+              <w:rFonts w:cs="Times New Roman"/>
+            </w:rPr>
+            <w:t>6</w:t>
+          </w:r>
+        </w:p>
+        <w:p>
+          <w:r>
+            <w:tab/>
+          </w:r>
+          <w:r>
+            <w:rPr>
+              <w:rFonts w:cs="Times New Roman"/>
+            </w:rPr>
+            <w:t>Stored Procedures</w:t>
+          </w:r>
+          <w:r>
+            <w:rPr>
+              <w:rFonts w:cs="Times New Roman"/>
+            </w:rPr>
+            <w:ptab w:relativeTo="margin" w:alignment="right" w:leader="dot"/>
+          </w:r>
+          <w:r>
+            <w:rPr>
+              <w:rFonts w:cs="Times New Roman"/>
+            </w:rPr>
+            <w:t>6</w:t>
+          </w:r>
+        </w:p>
+        <w:p>
+          <w:r>
+            <w:tab/>
+          </w:r>
+          <w:r>
+            <w:rPr>
+              <w:rFonts w:cs="Times New Roman"/>
+            </w:rPr>
+            <w:t>Views</w:t>
+          </w:r>
+          <w:r>
+            <w:rPr>
+              <w:rFonts w:cs="Times New Roman"/>
+            </w:rPr>
+            <w:ptab w:relativeTo="margin" w:alignment="right" w:leader="dot"/>
+          </w:r>
+          <w:r>
+            <w:rPr>
+              <w:rFonts w:cs="Times New Roman"/>
+            </w:rPr>
+            <w:t>7</w:t>
+          </w:r>
+        </w:p>
+        <w:p>
+          <w:pPr>
+            <w:rPr>
+              <w:rFonts w:cs="Times New Roman"/>
+            </w:rPr>
+          </w:pPr>
+          <w:r>
+            <w:tab/>
+          </w:r>
+          <w:r>
+            <w:rPr>
+              <w:rFonts w:cs="Times New Roman"/>
+            </w:rPr>
+            <w:t>Indexes</w:t>
+          </w:r>
+          <w:r>
+            <w:rPr>
+              <w:rFonts w:cs="Times New Roman"/>
+            </w:rPr>
+            <w:ptab w:relativeTo="margin" w:alignment="right" w:leader="dot"/>
+          </w:r>
+          <w:r>
+            <w:rPr>
+              <w:rFonts w:cs="Times New Roman"/>
+            </w:rPr>
+            <w:t>7</w:t>
+          </w:r>
+        </w:p>
+        <w:p>
+          <w:r>
+            <w:tab/>
+          </w:r>
+          <w:r>
+            <w:rPr>
+              <w:rFonts w:cs="Times New Roman"/>
+            </w:rPr>
+            <w:t>Triggers</w:t>
+          </w:r>
+          <w:r>
+            <w:rPr>
+              <w:rFonts w:cs="Times New Roman"/>
+            </w:rPr>
+            <w:ptab w:relativeTo="margin" w:alignment="right" w:leader="dot"/>
+          </w:r>
+          <w:r>
+            <w:rPr>
+              <w:rFonts w:cs="Times New Roman"/>
+            </w:rPr>
+            <w:t>7</w:t>
+          </w:r>
+        </w:p>
+        <w:p>
+          <w:pPr>
+            <w:pStyle w:val="TOC1"/>
+            <w:rPr>
+              <w:b/>
+              <w:bCs/>
+            </w:rPr>
+          </w:pPr>
+          <w:r>
+            <w:rPr>
+              <w:b/>
+              <w:bCs/>
+            </w:rPr>
+            <w:t>Design Analysis</w:t>
+          </w:r>
+          <w:r>
+            <w:ptab w:relativeTo="margin" w:alignment="right" w:leader="dot"/>
+          </w:r>
+          <w:r>
+            <w:rPr>
+              <w:b/>
+              <w:bCs/>
+            </w:rPr>
+            <w:t>8</w:t>
           </w:r>
         </w:p>
         <w:p>
@@ -716,7 +1000,7 @@
             <w:rPr>
               <w:rFonts w:cs="Times New Roman"/>
             </w:rPr>
-            <w:t>3.1 Elevator Statement</w:t>
+            <w:t>Strengths</w:t>
           </w:r>
           <w:r>
             <w:rPr>
@@ -728,36 +1012,20 @@
             <w:rPr>
               <w:rFonts w:cs="Times New Roman"/>
             </w:rPr>
-            <w:t>2</w:t>
-          </w:r>
-        </w:p>
-        <w:p>
-          <w:pPr>
-            <w:pStyle w:val="TOC2"/>
-            <w:ind w:left="216" w:firstLine="504"/>
-          </w:pPr>
-          <w:r>
-            <w:t>3.2 Summary of primary success criteria</w:t>
-          </w:r>
-          <w:r>
-            <w:ptab w:relativeTo="margin" w:alignment="right" w:leader="dot"/>
-          </w:r>
-          <w:r>
-            <w:t>3</w:t>
-          </w:r>
+            <w:t>8</w:t>
+          </w:r>
+          <w:bookmarkStart w:id="0" w:name="_GoBack"/>
+          <w:bookmarkEnd w:id="0"/>
         </w:p>
         <w:p>
           <w:pPr>
             <w:ind w:firstLine="720"/>
-            <w:rPr>
-              <w:rFonts w:cs="Times New Roman"/>
-            </w:rPr>
           </w:pPr>
           <w:r>
             <w:rPr>
               <w:rFonts w:cs="Times New Roman"/>
             </w:rPr>
-            <w:t>3.3 Scope</w:t>
+            <w:t>Weaknesses</w:t>
           </w:r>
           <w:r>
             <w:rPr>
@@ -769,7 +1037,7 @@
             <w:rPr>
               <w:rFonts w:cs="Times New Roman"/>
             </w:rPr>
-            <w:t>3</w:t>
+            <w:t>8</w:t>
           </w:r>
         </w:p>
         <w:p>
@@ -785,7 +1053,7 @@
               <w:b/>
               <w:bCs/>
             </w:rPr>
-            <w:t>4 Detailed Problem Statement</w:t>
+            <w:t>Appendix</w:t>
           </w:r>
           <w:r>
             <w:ptab w:relativeTo="margin" w:alignment="right" w:leader="dot"/>
@@ -795,280 +1063,7 @@
               <w:b/>
               <w:bCs/>
             </w:rPr>
-            <w:t>3</w:t>
-          </w:r>
-        </w:p>
-        <w:p>
-          <w:pPr>
-            <w:ind w:firstLine="216"/>
-            <w:rPr>
-              <w:rFonts w:cs="Times New Roman"/>
-            </w:rPr>
-          </w:pPr>
-          <w:r>
-            <w:rPr>
-              <w:rFonts w:cs="Times New Roman"/>
-            </w:rPr>
-            <w:tab/>
-            <w:t>4.1 Function</w:t>
-          </w:r>
-          <w:r>
-            <w:rPr>
-              <w:rFonts w:cs="Times New Roman"/>
-            </w:rPr>
-            <w:ptab w:relativeTo="margin" w:alignment="right" w:leader="dot"/>
-          </w:r>
-          <w:r>
-            <w:rPr>
-              <w:rFonts w:cs="Times New Roman"/>
-            </w:rPr>
-            <w:t>3</w:t>
-          </w:r>
-        </w:p>
-        <w:p>
-          <w:pPr>
-            <w:ind w:firstLine="216"/>
-            <w:rPr>
-              <w:rFonts w:cs="Times New Roman"/>
-            </w:rPr>
-          </w:pPr>
-          <w:r>
-            <w:rPr>
-              <w:rFonts w:cs="Times New Roman"/>
-            </w:rPr>
-            <w:tab/>
-            <w:t>4.2 Form</w:t>
-          </w:r>
-          <w:r>
-            <w:rPr>
-              <w:rFonts w:cs="Times New Roman"/>
-            </w:rPr>
-            <w:ptab w:relativeTo="margin" w:alignment="right" w:leader="dot"/>
-          </w:r>
-          <w:r>
-            <w:rPr>
-              <w:rFonts w:cs="Times New Roman"/>
-            </w:rPr>
-            <w:t>3</w:t>
-          </w:r>
-        </w:p>
-        <w:p>
-          <w:pPr>
-            <w:ind w:firstLine="216"/>
-            <w:rPr>
-              <w:rFonts w:cs="Times New Roman"/>
-            </w:rPr>
-          </w:pPr>
-          <w:r>
-            <w:rPr>
-              <w:rFonts w:cs="Times New Roman"/>
-            </w:rPr>
-            <w:tab/>
-          </w:r>
-          <w:r>
-            <w:rPr>
-              <w:rFonts w:cs="Times New Roman"/>
-            </w:rPr>
-            <w:tab/>
-            <w:t>4.2.1 Availability</w:t>
-          </w:r>
-          <w:r>
-            <w:rPr>
-              <w:rFonts w:cs="Times New Roman"/>
-            </w:rPr>
-            <w:ptab w:relativeTo="margin" w:alignment="right" w:leader="dot"/>
-          </w:r>
-          <w:r>
-            <w:rPr>
-              <w:rFonts w:cs="Times New Roman"/>
-            </w:rPr>
-            <w:t>3</w:t>
-          </w:r>
-        </w:p>
-        <w:p>
-          <w:pPr>
-            <w:ind w:firstLine="216"/>
-            <w:rPr>
-              <w:rFonts w:cs="Times New Roman"/>
-            </w:rPr>
-          </w:pPr>
-          <w:r>
-            <w:rPr>
-              <w:rFonts w:cs="Times New Roman"/>
-            </w:rPr>
-            <w:tab/>
-          </w:r>
-          <w:r>
-            <w:rPr>
-              <w:rFonts w:cs="Times New Roman"/>
-            </w:rPr>
-            <w:tab/>
-            <w:t>4.2.2 Usability</w:t>
-          </w:r>
-          <w:r>
-            <w:rPr>
-              <w:rFonts w:cs="Times New Roman"/>
-            </w:rPr>
-            <w:ptab w:relativeTo="margin" w:alignment="right" w:leader="dot"/>
-          </w:r>
-          <w:r>
-            <w:rPr>
-              <w:rFonts w:cs="Times New Roman"/>
-            </w:rPr>
-            <w:t>4</w:t>
-          </w:r>
-        </w:p>
-        <w:p>
-          <w:pPr>
-            <w:ind w:firstLine="216"/>
-            <w:rPr>
-              <w:rFonts w:cs="Times New Roman"/>
-            </w:rPr>
-          </w:pPr>
-          <w:r>
-            <w:rPr>
-              <w:rFonts w:cs="Times New Roman"/>
-            </w:rPr>
-            <w:tab/>
-          </w:r>
-          <w:r>
-            <w:rPr>
-              <w:rFonts w:cs="Times New Roman"/>
-            </w:rPr>
-            <w:tab/>
-            <w:t>4.2.3 Performance</w:t>
-          </w:r>
-          <w:r>
-            <w:rPr>
-              <w:rFonts w:cs="Times New Roman"/>
-            </w:rPr>
-            <w:ptab w:relativeTo="margin" w:alignment="right" w:leader="dot"/>
-          </w:r>
-          <w:r>
-            <w:rPr>
-              <w:rFonts w:cs="Times New Roman"/>
-            </w:rPr>
-            <w:t>4</w:t>
-          </w:r>
-        </w:p>
-        <w:p>
-          <w:pPr>
-            <w:ind w:firstLine="216"/>
-            <w:rPr>
-              <w:rFonts w:cs="Times New Roman"/>
-            </w:rPr>
-          </w:pPr>
-          <w:r>
-            <w:rPr>
-              <w:rFonts w:cs="Times New Roman"/>
-            </w:rPr>
-            <w:tab/>
-          </w:r>
-          <w:r>
-            <w:rPr>
-              <w:rFonts w:cs="Times New Roman"/>
-            </w:rPr>
-            <w:tab/>
-            <w:t>4.2.4 Security</w:t>
-          </w:r>
-          <w:r>
-            <w:rPr>
-              <w:rFonts w:cs="Times New Roman"/>
-            </w:rPr>
-            <w:ptab w:relativeTo="margin" w:alignment="right" w:leader="dot"/>
-          </w:r>
-          <w:r>
-            <w:rPr>
-              <w:rFonts w:cs="Times New Roman"/>
-            </w:rPr>
-            <w:t>4</w:t>
-          </w:r>
-        </w:p>
-        <w:p>
-          <w:pPr>
-            <w:ind w:firstLine="216"/>
-            <w:rPr>
-              <w:rFonts w:cs="Times New Roman"/>
-            </w:rPr>
-          </w:pPr>
-          <w:r>
-            <w:rPr>
-              <w:rFonts w:cs="Times New Roman"/>
-            </w:rPr>
-            <w:tab/>
-          </w:r>
-          <w:r>
-            <w:rPr>
-              <w:rFonts w:cs="Times New Roman"/>
-            </w:rPr>
-            <w:tab/>
-            <w:t>4.2.5 Maintainability</w:t>
-          </w:r>
-          <w:r>
-            <w:rPr>
-              <w:rFonts w:cs="Times New Roman"/>
-            </w:rPr>
-            <w:ptab w:relativeTo="margin" w:alignment="right" w:leader="dot"/>
-          </w:r>
-          <w:r>
-            <w:rPr>
-              <w:rFonts w:cs="Times New Roman"/>
-            </w:rPr>
-            <w:t>4</w:t>
-          </w:r>
-        </w:p>
-        <w:p>
-          <w:pPr>
-            <w:ind w:firstLine="216"/>
-            <w:rPr>
-              <w:rFonts w:cs="Times New Roman"/>
-            </w:rPr>
-          </w:pPr>
-          <w:r>
-            <w:rPr>
-              <w:rFonts w:cs="Times New Roman"/>
-            </w:rPr>
-            <w:tab/>
-            <w:t>4.3 Economy</w:t>
-          </w:r>
-          <w:r>
-            <w:rPr>
-              <w:rFonts w:cs="Times New Roman"/>
-            </w:rPr>
-            <w:ptab w:relativeTo="margin" w:alignment="right" w:leader="dot"/>
-          </w:r>
-          <w:r>
-            <w:rPr>
-              <w:rFonts w:cs="Times New Roman"/>
-            </w:rPr>
-            <w:t>4</w:t>
-          </w:r>
-        </w:p>
-        <w:p>
-          <w:pPr>
-            <w:ind w:firstLine="216"/>
-            <w:rPr>
-              <w:rFonts w:cs="Times New Roman"/>
-            </w:rPr>
-          </w:pPr>
-          <w:r>
-            <w:rPr>
-              <w:rFonts w:cs="Times New Roman"/>
-            </w:rPr>
-            <w:tab/>
-            <w:t>4.4 Time</w:t>
-          </w:r>
-          <w:r>
-            <w:rPr>
-              <w:rFonts w:cs="Times New Roman"/>
-            </w:rPr>
-            <w:ptab w:relativeTo="margin" w:alignment="right" w:leader="dot"/>
-          </w:r>
-          <w:r>
-            <w:rPr>
-              <w:rFonts w:cs="Times New Roman"/>
-            </w:rPr>
-            <w:t>4</w:t>
+            <w:t>9</w:t>
           </w:r>
         </w:p>
         <w:p>
@@ -1084,7 +1079,7 @@
               <w:b/>
               <w:bCs/>
             </w:rPr>
-            <w:t>5 Key Stakeholders</w:t>
+            <w:t>Glossary</w:t>
           </w:r>
           <w:r>
             <w:ptab w:relativeTo="margin" w:alignment="right" w:leader="dot"/>
@@ -1094,110 +1089,63 @@
               <w:b/>
               <w:bCs/>
             </w:rPr>
-            <w:t>4</w:t>
-          </w:r>
-        </w:p>
-        <w:p>
-          <w:pPr>
-            <w:pStyle w:val="TOC1"/>
-            <w:rPr>
-              <w:b/>
-              <w:bCs/>
-            </w:rPr>
-          </w:pPr>
-          <w:r>
-            <w:rPr>
-              <w:b/>
-              <w:bCs/>
-            </w:rPr>
-            <w:t>6 References</w:t>
-          </w:r>
-          <w:r>
-            <w:ptab w:relativeTo="margin" w:alignment="right" w:leader="dot"/>
-          </w:r>
-          <w:r>
-            <w:rPr>
-              <w:b/>
-              <w:bCs/>
-            </w:rPr>
-            <w:t>5</w:t>
-          </w:r>
-        </w:p>
-        <w:p>
-          <w:pPr>
-            <w:pStyle w:val="TOC1"/>
-            <w:rPr>
-              <w:b/>
-              <w:bCs/>
-            </w:rPr>
-          </w:pPr>
-          <w:r>
-            <w:rPr>
-              <w:b/>
-              <w:bCs/>
-            </w:rPr>
-            <w:t>7 Appendix</w:t>
-          </w:r>
-          <w:r>
-            <w:ptab w:relativeTo="margin" w:alignment="right" w:leader="dot"/>
-          </w:r>
-          <w:r>
-            <w:rPr>
-              <w:b/>
-              <w:bCs/>
-            </w:rPr>
-            <w:t>5</w:t>
-          </w:r>
-        </w:p>
-        <w:p>
-          <w:pPr>
-            <w:pStyle w:val="TOC1"/>
-            <w:rPr>
-              <w:b/>
-              <w:bCs/>
-            </w:rPr>
-          </w:pPr>
-          <w:r>
-            <w:rPr>
-              <w:b/>
-              <w:bCs/>
-            </w:rPr>
-            <w:t>8 Index</w:t>
-          </w:r>
-          <w:r>
-            <w:ptab w:relativeTo="margin" w:alignment="right" w:leader="dot"/>
-          </w:r>
-          <w:r>
-            <w:rPr>
-              <w:b/>
-              <w:bCs/>
-            </w:rPr>
-            <w:t>5</w:t>
+            <w:t>11</w:t>
           </w:r>
         </w:p>
         <w:p>
           <w:pPr>
             <w:pStyle w:val="TOC1"/>
             <w:spacing w:before="0" w:line="259" w:lineRule="auto"/>
-          </w:pPr>
-          <w:r>
             <w:rPr>
               <w:b/>
               <w:bCs/>
             </w:rPr>
-            <w:t>9 Glossary</w:t>
-          </w:r>
-          <w:r>
-            <w:ptab w:relativeTo="margin" w:alignment="right" w:leader="dot"/>
-          </w:r>
+          </w:pPr>
           <w:r>
             <w:rPr>
               <w:b/>
               <w:bCs/>
             </w:rPr>
-            <w:t>5</w:t>
+            <w:t>References</w:t>
+          </w:r>
+          <w:r>
+            <w:ptab w:relativeTo="margin" w:alignment="right" w:leader="dot"/>
+          </w:r>
+          <w:r>
+            <w:rPr>
+              <w:b/>
+              <w:bCs/>
+            </w:rPr>
+            <w:t>12</w:t>
           </w:r>
         </w:p>
+        <w:p>
+          <w:pPr>
+            <w:pStyle w:val="TOC1"/>
+            <w:rPr>
+              <w:b/>
+              <w:bCs/>
+            </w:rPr>
+          </w:pPr>
+          <w:r>
+            <w:rPr>
+              <w:b/>
+              <w:bCs/>
+            </w:rPr>
+            <w:t>Index</w:t>
+          </w:r>
+          <w:r>
+            <w:ptab w:relativeTo="margin" w:alignment="right" w:leader="dot"/>
+          </w:r>
+          <w:r>
+            <w:rPr>
+              <w:b/>
+              <w:bCs/>
+            </w:rPr>
+            <w:t>13</w:t>
+          </w:r>
+        </w:p>
+        <w:p/>
       </w:sdtContent>
     </w:sdt>
     <w:p>
@@ -2048,6 +1996,7 @@
           <w:sdtPr>
             <w:rPr>
               <w:rFonts w:cs="Times New Roman"/>
+              <w:caps w:val="0"/>
               <w:spacing w:val="0"/>
             </w:rPr>
             <w:id w:val="267743500"/>
@@ -2056,11 +2005,7 @@
               <w:docPartUnique/>
             </w:docPartObj>
           </w:sdtPr>
-          <w:sdtEndPr>
-            <w:rPr>
-              <w:caps w:val="0"/>
-            </w:rPr>
-          </w:sdtEndPr>
+          <w:sdtEndPr/>
           <w:sdtContent>
             <w:p>
               <w:pPr>
@@ -2086,6 +2031,26 @@
                   <w:rFonts w:cs="Times New Roman"/>
                 </w:rPr>
               </w:pPr>
+              <w:r>
+                <w:rPr>
+                  <w:rFonts w:cs="Times New Roman"/>
+                </w:rPr>
+                <w:t xml:space="preserve">Using Java Graphics, the front end was created which represents the Graphical User Interface (GUI). Each window was designed to only contain the bare minimum of components, consisting of only a label to say what page the user is currently on, the buttons that page needs, and any text fields or tables needed to allow the GUI to function.  Upon opening up the application, the user has the option to create a new user, log in, or close the application.  Upon logging in, the user is taken to the User page, which gives the user the choice of logging out, going to options, or searching for a user/leader.  In the options menu, the user can delete their account, or change their password.  The search menu brings up a window that has three text fields and the option to search via leader, or user.  If leader is selected the three fields stay, counting for first name, middle initial, and last name, respectively.  If User is selected, the bottom two text fields disappear and the topmost is for username.  Upon typing in the respective search, the application checks the database to find said leader or user, and then takes the current user to the page of the searched leader or user.  This page contains the Leader’s ratings, or the ratings the user has made, respectively.  If a user has not rated a search leader, the buttons and text field to rate that leader are shown as well as the existing ratings for that leader.  The GUI and application also </w:t>
+              </w:r>
+              <w:proofErr w:type="spellStart"/>
+              <w:r>
+                <w:rPr>
+                  <w:rFonts w:cs="Times New Roman"/>
+                </w:rPr>
+                <w:t>sanitise</w:t>
+              </w:r>
+              <w:proofErr w:type="spellEnd"/>
+              <w:r>
+                <w:rPr>
+                  <w:rFonts w:cs="Times New Roman"/>
+                </w:rPr>
+                <w:t xml:space="preserve"> inputs to prevent SQL injection, making the database much more secure.</w:t>
+              </w:r>
             </w:p>
             <w:p>
               <w:pPr>
@@ -2098,6 +2063,7 @@
           <w:sdtPr>
             <w:rPr>
               <w:rFonts w:cs="Times New Roman"/>
+              <w:caps w:val="0"/>
               <w:spacing w:val="0"/>
             </w:rPr>
             <w:id w:val="651494376"/>
@@ -2106,11 +2072,7 @@
               <w:docPartUnique/>
             </w:docPartObj>
           </w:sdtPr>
-          <w:sdtEndPr>
-            <w:rPr>
-              <w:caps w:val="0"/>
-            </w:rPr>
-          </w:sdtEndPr>
+          <w:sdtEndPr/>
           <w:sdtContent>
             <w:p>
               <w:pPr>
@@ -2139,8 +2101,6 @@
               <w:r>
                 <w:rPr>
                   <w:rFonts w:cs="Times New Roman"/>
-                  <w:sz w:val="24"/>
-                  <w:szCs w:val="24"/>
                 </w:rPr>
                 <w:t xml:space="preserve">The back end of the solution, which was created using the SQL server software, contains the data the front end GUI uses. This data base contains the seven tables: Leader, Leads, Location, </w:t>
               </w:r>
@@ -2148,8 +2108,6 @@
               <w:r>
                 <w:rPr>
                   <w:rFonts w:cs="Times New Roman"/>
-                  <w:sz w:val="24"/>
-                  <w:szCs w:val="24"/>
                 </w:rPr>
                 <w:t>PartyMember</w:t>
               </w:r>
@@ -2157,8 +2115,6 @@
               <w:r>
                 <w:rPr>
                   <w:rFonts w:cs="Times New Roman"/>
-                  <w:sz w:val="24"/>
-                  <w:szCs w:val="24"/>
                 </w:rPr>
                 <w:t xml:space="preserve">, </w:t>
               </w:r>
@@ -2166,8 +2122,6 @@
               <w:r>
                 <w:rPr>
                   <w:rFonts w:cs="Times New Roman"/>
-                  <w:sz w:val="24"/>
-                  <w:szCs w:val="24"/>
                 </w:rPr>
                 <w:t>PoliticalParty</w:t>
               </w:r>
@@ -2175,8 +2129,6 @@
               <w:r>
                 <w:rPr>
                   <w:rFonts w:cs="Times New Roman"/>
-                  <w:sz w:val="24"/>
-                  <w:szCs w:val="24"/>
                 </w:rPr>
                 <w:t xml:space="preserve">, Rating, and </w:t>
               </w:r>
@@ -2184,8 +2136,6 @@
               <w:r>
                 <w:rPr>
                   <w:rFonts w:cs="Times New Roman"/>
-                  <w:sz w:val="24"/>
-                  <w:szCs w:val="24"/>
                 </w:rPr>
                 <w:t>User_Account</w:t>
               </w:r>
@@ -2193,51 +2143,70 @@
               <w:r>
                 <w:rPr>
                   <w:rFonts w:cs="Times New Roman"/>
-                  <w:sz w:val="24"/>
-                  <w:szCs w:val="24"/>
                 </w:rPr>
                 <w:t xml:space="preserve"> which interact with the user interface to enhance the user experience of creating and browsing world leaders. This database currently exists on the server titan.csse.rose-hulman.edu provided by Rose Hulman. Once this server is shut down though, it is still unknown where the database will be stored.</w:t>
               </w:r>
             </w:p>
+            <w:p>
+              <w:pPr>
+                <w:rPr>
+                  <w:rFonts w:cs="Times New Roman"/>
+                </w:rPr>
+              </w:pPr>
+            </w:p>
+            <w:p>
+              <w:pPr>
+                <w:rPr>
+                  <w:rFonts w:cs="Times New Roman"/>
+                </w:rPr>
+              </w:pPr>
+            </w:p>
+            <w:p>
+              <w:pPr>
+                <w:rPr>
+                  <w:rFonts w:cs="Times New Roman"/>
+                </w:rPr>
+              </w:pPr>
+            </w:p>
+            <w:p>
+              <w:pPr>
+                <w:rPr>
+                  <w:rFonts w:cs="Times New Roman"/>
+                </w:rPr>
+              </w:pPr>
+            </w:p>
+            <w:p>
+              <w:pPr>
+                <w:rPr>
+                  <w:rFonts w:cs="Times New Roman"/>
+                </w:rPr>
+              </w:pPr>
+            </w:p>
+            <w:p>
+              <w:pPr>
+                <w:rPr>
+                  <w:rFonts w:cs="Times New Roman"/>
+                </w:rPr>
+              </w:pPr>
+            </w:p>
+            <w:p>
+              <w:pPr>
+                <w:rPr>
+                  <w:rFonts w:cs="Times New Roman"/>
+                </w:rPr>
+              </w:pPr>
+            </w:p>
+            <w:p>
+              <w:pPr>
+                <w:rPr>
+                  <w:rFonts w:cs="Times New Roman"/>
+                </w:rPr>
+              </w:pPr>
+            </w:p>
           </w:sdtContent>
         </w:sdt>
-        <w:p>
-          <w:pPr>
-            <w:rPr>
-              <w:rFonts w:cs="Times New Roman"/>
-              <w:sz w:val="24"/>
-              <w:szCs w:val="24"/>
-            </w:rPr>
-          </w:pPr>
-        </w:p>
-        <w:p>
-          <w:pPr>
-            <w:pStyle w:val="TOC1"/>
-          </w:pPr>
-        </w:p>
       </w:sdtContent>
     </w:sdt>
-    <w:p>
-      <w:pPr>
-        <w:rPr>
-          <w:rFonts w:cs="Times New Roman"/>
-        </w:rPr>
-      </w:pPr>
-      <w:r>
-        <w:rPr>
-          <w:rFonts w:cs="Times New Roman"/>
-          <w:caps/>
-        </w:rPr>
-        <w:t xml:space="preserve"> </w:t>
-      </w:r>
-      <w:r>
-        <w:rPr>
-          <w:rFonts w:cs="Times New Roman"/>
-          <w:caps/>
-        </w:rPr>
-        <w:br w:type="page"/>
-      </w:r>
-    </w:p>
     <w:sdt>
       <w:sdtPr>
         <w:rPr>
@@ -2287,15 +2256,11 @@
           <w:pPr>
             <w:rPr>
               <w:rFonts w:cs="Times New Roman"/>
-              <w:sz w:val="24"/>
-              <w:szCs w:val="24"/>
             </w:rPr>
           </w:pPr>
           <w:r>
             <w:rPr>
               <w:rFonts w:cs="Times New Roman"/>
-              <w:sz w:val="24"/>
-              <w:szCs w:val="24"/>
             </w:rPr>
             <w:t>Challenge: Little experience using SQL Server</w:t>
           </w:r>
@@ -2304,15 +2269,11 @@
           <w:pPr>
             <w:rPr>
               <w:rFonts w:cs="Times New Roman"/>
-              <w:sz w:val="24"/>
-              <w:szCs w:val="24"/>
             </w:rPr>
           </w:pPr>
           <w:r>
             <w:rPr>
               <w:rFonts w:cs="Times New Roman"/>
-              <w:sz w:val="24"/>
-              <w:szCs w:val="24"/>
             </w:rPr>
             <w:t>Solution: For most problems, syntax could be looked up online, because of the extensive website provided by Microsoft, or in the lecture notes from class.</w:t>
           </w:r>
@@ -2321,23 +2282,17 @@
           <w:pPr>
             <w:rPr>
               <w:rFonts w:cs="Times New Roman"/>
-              <w:sz w:val="24"/>
-              <w:szCs w:val="24"/>
             </w:rPr>
           </w:pPr>
           <w:r>
             <w:rPr>
               <w:rFonts w:cs="Times New Roman"/>
-              <w:sz w:val="24"/>
-              <w:szCs w:val="24"/>
             </w:rPr>
             <w:t>Analysis: The internet was useful for answering all of the questions.</w:t>
           </w:r>
           <w:r>
             <w:rPr>
               <w:rFonts w:cs="Times New Roman"/>
-              <w:sz w:val="24"/>
-              <w:szCs w:val="24"/>
             </w:rPr>
             <w:t xml:space="preserve"> But some issues took a while to resolve because some of the websites were difficult to read and understand based off of the knowledge of databases the team had.</w:t>
           </w:r>
@@ -2346,8 +2301,6 @@
           <w:pPr>
             <w:rPr>
               <w:rFonts w:cs="Times New Roman"/>
-              <w:sz w:val="24"/>
-              <w:szCs w:val="24"/>
             </w:rPr>
           </w:pPr>
         </w:p>
@@ -2355,15 +2308,11 @@
           <w:pPr>
             <w:rPr>
               <w:rFonts w:cs="Times New Roman"/>
-              <w:sz w:val="24"/>
-              <w:szCs w:val="24"/>
             </w:rPr>
           </w:pPr>
           <w:r>
             <w:rPr>
               <w:rFonts w:cs="Times New Roman"/>
-              <w:sz w:val="24"/>
-              <w:szCs w:val="24"/>
             </w:rPr>
             <w:t>Challenge: Team Coordination and Data Sharing.</w:t>
           </w:r>
@@ -2372,15 +2321,11 @@
           <w:pPr>
             <w:rPr>
               <w:rFonts w:cs="Times New Roman"/>
-              <w:sz w:val="24"/>
-              <w:szCs w:val="24"/>
             </w:rPr>
           </w:pPr>
           <w:r>
             <w:rPr>
               <w:rFonts w:cs="Times New Roman"/>
-              <w:sz w:val="24"/>
-              <w:szCs w:val="24"/>
             </w:rPr>
             <w:t xml:space="preserve">Solution: A </w:t>
           </w:r>
@@ -2388,8 +2333,6 @@
           <w:r>
             <w:rPr>
               <w:rFonts w:cs="Times New Roman"/>
-              <w:sz w:val="24"/>
-              <w:szCs w:val="24"/>
             </w:rPr>
             <w:t>git</w:t>
           </w:r>
@@ -2397,8 +2340,6 @@
           <w:r>
             <w:rPr>
               <w:rFonts w:cs="Times New Roman"/>
-              <w:sz w:val="24"/>
-              <w:szCs w:val="24"/>
             </w:rPr>
             <w:t xml:space="preserve"> repository was created for the team to coordinate and share work.  </w:t>
           </w:r>
@@ -2407,15 +2348,11 @@
           <w:pPr>
             <w:rPr>
               <w:rFonts w:cs="Times New Roman"/>
-              <w:sz w:val="24"/>
-              <w:szCs w:val="24"/>
             </w:rPr>
           </w:pPr>
           <w:r>
             <w:rPr>
               <w:rFonts w:cs="Times New Roman"/>
-              <w:sz w:val="24"/>
-              <w:szCs w:val="24"/>
             </w:rPr>
             <w:t xml:space="preserve">Analysis: The </w:t>
           </w:r>
@@ -2423,8 +2360,6 @@
           <w:r>
             <w:rPr>
               <w:rFonts w:cs="Times New Roman"/>
-              <w:sz w:val="24"/>
-              <w:szCs w:val="24"/>
             </w:rPr>
             <w:t>Git</w:t>
           </w:r>
@@ -2432,8 +2367,6 @@
           <w:r>
             <w:rPr>
               <w:rFonts w:cs="Times New Roman"/>
-              <w:sz w:val="24"/>
-              <w:szCs w:val="24"/>
             </w:rPr>
             <w:t xml:space="preserve"> repository turned out to not be very useful. SQL server stored queries written, and documentation was mostly needed at the beginning and end of the project. During the project, a dozen ASCII file SQL queries were committed to the repository, which only cluttered it because SQL server stores the queries anyway. Some of these queries are out of date because functions defined on the database were altered at a later date and the queries on </w:t>
           </w:r>
@@ -2441,8 +2374,6 @@
           <w:r>
             <w:rPr>
               <w:rFonts w:cs="Times New Roman"/>
-              <w:sz w:val="24"/>
-              <w:szCs w:val="24"/>
             </w:rPr>
             <w:t>Git</w:t>
           </w:r>
@@ -2450,8 +2381,6 @@
           <w:r>
             <w:rPr>
               <w:rFonts w:cs="Times New Roman"/>
-              <w:sz w:val="24"/>
-              <w:szCs w:val="24"/>
             </w:rPr>
             <w:t xml:space="preserve"> were never updated.</w:t>
           </w:r>
@@ -2460,8 +2389,6 @@
           <w:pPr>
             <w:rPr>
               <w:rFonts w:cs="Times New Roman"/>
-              <w:sz w:val="24"/>
-              <w:szCs w:val="24"/>
             </w:rPr>
           </w:pPr>
         </w:p>
@@ -2469,15 +2396,11 @@
           <w:pPr>
             <w:rPr>
               <w:rFonts w:cs="Times New Roman"/>
-              <w:sz w:val="24"/>
-              <w:szCs w:val="24"/>
             </w:rPr>
           </w:pPr>
           <w:r>
             <w:rPr>
               <w:rFonts w:cs="Times New Roman"/>
-              <w:sz w:val="24"/>
-              <w:szCs w:val="24"/>
             </w:rPr>
             <w:t>Challenge: Balancing Team Work Load</w:t>
           </w:r>
@@ -2486,17 +2409,86 @@
           <w:pPr>
             <w:rPr>
               <w:rFonts w:cs="Times New Roman"/>
-              <w:sz w:val="24"/>
-              <w:szCs w:val="24"/>
             </w:rPr>
           </w:pPr>
           <w:r>
             <w:rPr>
               <w:rFonts w:cs="Times New Roman"/>
-              <w:sz w:val="24"/>
-              <w:szCs w:val="24"/>
             </w:rPr>
             <w:t>Solution: The team was unable to resolve this challenge in the time frame of the project. But for future reference, they will have learned from this experience with others and work as better teammates.</w:t>
+          </w:r>
+        </w:p>
+        <w:p>
+          <w:pPr>
+            <w:rPr>
+              <w:rFonts w:cs="Times New Roman"/>
+            </w:rPr>
+          </w:pPr>
+          <w:r>
+            <w:rPr>
+              <w:rFonts w:cs="Times New Roman"/>
+            </w:rPr>
+            <w:t>Analysis: Overall this challenge was handled poorly. Members of the team had other time commitments related to other classes and did not balance their time well. Team meetings were often last minute, and poorly communicated by all three team members.</w:t>
+          </w:r>
+        </w:p>
+        <w:p>
+          <w:pPr>
+            <w:rPr>
+              <w:rFonts w:cs="Times New Roman"/>
+            </w:rPr>
+          </w:pPr>
+        </w:p>
+        <w:p>
+          <w:pPr>
+            <w:rPr>
+              <w:rFonts w:cs="Times New Roman"/>
+            </w:rPr>
+          </w:pPr>
+          <w:r>
+            <w:rPr>
+              <w:rFonts w:cs="Times New Roman"/>
+            </w:rPr>
+            <w:t>Challenge: Making a GUI takes a lot of time and focus.  And tends to take a long time.</w:t>
+          </w:r>
+        </w:p>
+        <w:p>
+          <w:pPr>
+            <w:rPr>
+              <w:rFonts w:cs="Times New Roman"/>
+            </w:rPr>
+          </w:pPr>
+          <w:r>
+            <w:rPr>
+              <w:rFonts w:cs="Times New Roman"/>
+            </w:rPr>
+            <w:t xml:space="preserve">Solution: Work on the whole project was mostly split into the Database side, and the Application side.  So that those working on the Application side would not need to worry about the database and vice versa.  John Hamilton was largely responsible for the application, while Thomas Bonatti and Adam Finer focused </w:t>
+          </w:r>
+          <w:proofErr w:type="spellStart"/>
+          <w:r>
+            <w:rPr>
+              <w:rFonts w:cs="Times New Roman"/>
+            </w:rPr>
+            <w:t>moreso</w:t>
+          </w:r>
+          <w:proofErr w:type="spellEnd"/>
+          <w:r>
+            <w:rPr>
+              <w:rFonts w:cs="Times New Roman"/>
+            </w:rPr>
+            <w:t xml:space="preserve"> on the database side.</w:t>
+          </w:r>
+        </w:p>
+        <w:p>
+          <w:pPr>
+            <w:rPr>
+              <w:rFonts w:cs="Times New Roman"/>
+            </w:rPr>
+          </w:pPr>
+          <w:r>
+            <w:rPr>
+              <w:rFonts w:cs="Times New Roman"/>
+            </w:rPr>
+            <w:t xml:space="preserve">Analysis: This approach worked mostly well, the GUI ended up taking a longer time than expected, making the amount of work done a little unbalanced, however, because of the freedom that came with not having to worry about the other end of the Application as a whole allowed the work to get done efficiently and effectively. </w:t>
           </w:r>
         </w:p>
         <w:p>
@@ -2510,14 +2502,6 @@
               <w:szCs w:val="22"/>
             </w:rPr>
           </w:pPr>
-          <w:r>
-            <w:rPr>
-              <w:rFonts w:cs="Times New Roman"/>
-              <w:sz w:val="24"/>
-              <w:szCs w:val="24"/>
-            </w:rPr>
-            <w:t>Analysis: Overall this challenge was handled poorly. Members of the team had other time commitments related to other classes and did not balance their time well. Team meetings were often last minute, and poorly communicated by all three team members.</w:t>
-          </w:r>
           <w:r>
             <w:rPr>
               <w:rFonts w:cs="Times New Roman"/>
@@ -2562,6 +2546,7 @@
           <w:sdtPr>
             <w:rPr>
               <w:rFonts w:cs="Times New Roman"/>
+              <w:caps w:val="0"/>
               <w:spacing w:val="0"/>
               <w:sz w:val="24"/>
               <w:szCs w:val="24"/>
@@ -2574,7 +2559,7 @@
           </w:sdtPr>
           <w:sdtEndPr>
             <w:rPr>
-              <w:caps w:val="0"/>
+              <w:rFonts w:cstheme="minorBidi"/>
               <w:sz w:val="20"/>
               <w:szCs w:val="20"/>
             </w:rPr>
@@ -2602,21 +2587,146 @@
               <w:pPr>
                 <w:pStyle w:val="TOC1"/>
               </w:pPr>
+              <w:r>
+                <w:t>If you look at the Entity Relationship Diagram in the Appendix section of the report, you will be able to find the different foreign key and primary key constraints of the database. You can find a detailed description of those constraints in the Security Analysis.</w:t>
+              </w:r>
+            </w:p>
+            <w:p>
+              <w:r>
+                <w:t>Listed below are the additional constraints on the database:</w:t>
+              </w:r>
+            </w:p>
+            <w:p>
+              <w:pPr>
+                <w:pStyle w:val="ListParagraph"/>
+                <w:numPr>
+                  <w:ilvl w:val="0"/>
+                  <w:numId w:val="8"/>
+                </w:numPr>
+              </w:pPr>
+              <w:proofErr w:type="spellStart"/>
+              <w:r>
+                <w:t>Emailcheck</w:t>
+              </w:r>
+              <w:proofErr w:type="spellEnd"/>
+              <w:r>
+                <w:t xml:space="preserve"> on the USER_ACCOUNT table checks the email attribute to make sure the emails are considered to be valid emails (definition can be found in the glossary)</w:t>
+              </w:r>
+            </w:p>
+            <w:p>
+              <w:pPr>
+                <w:pStyle w:val="ListParagraph"/>
+                <w:numPr>
+                  <w:ilvl w:val="0"/>
+                  <w:numId w:val="8"/>
+                </w:numPr>
+              </w:pPr>
+              <w:r>
+                <w:t>In the procedure, before a password is hashed with its username using SHA1, it is checked to make sure it is greater than 7 characters</w:t>
+              </w:r>
+            </w:p>
+            <w:p>
+              <w:pPr>
+                <w:pStyle w:val="ListParagraph"/>
+                <w:numPr>
+                  <w:ilvl w:val="0"/>
+                  <w:numId w:val="8"/>
+                </w:numPr>
+              </w:pPr>
+              <w:r>
+                <w:t>The username is required to be at most 10 characters long and to not be NULL</w:t>
+              </w:r>
+            </w:p>
+            <w:p>
+              <w:pPr>
+                <w:pStyle w:val="ListParagraph"/>
+                <w:numPr>
+                  <w:ilvl w:val="0"/>
+                  <w:numId w:val="8"/>
+                </w:numPr>
+              </w:pPr>
+              <w:r>
+                <w:t>Many various attributes such as username are not allowed to be null</w:t>
+              </w:r>
+            </w:p>
+            <w:p>
+              <w:pPr>
+                <w:pStyle w:val="ListParagraph"/>
+                <w:numPr>
+                  <w:ilvl w:val="0"/>
+                  <w:numId w:val="8"/>
+                </w:numPr>
+              </w:pPr>
+              <w:r>
+                <w:t xml:space="preserve">The rating on the Rating table is specified in the </w:t>
+              </w:r>
+              <w:proofErr w:type="spellStart"/>
+              <w:r>
+                <w:t>addRating</w:t>
+              </w:r>
+              <w:proofErr w:type="spellEnd"/>
+              <w:r>
+                <w:t xml:space="preserve"> </w:t>
+              </w:r>
+              <w:proofErr w:type="spellStart"/>
+              <w:r>
+                <w:t>sproc</w:t>
+              </w:r>
+              <w:proofErr w:type="spellEnd"/>
+              <w:r>
+                <w:t xml:space="preserve"> to not be allowed to outside the range from 0-10</w:t>
+              </w:r>
+            </w:p>
+            <w:p>
+              <w:pPr>
+                <w:pStyle w:val="ListParagraph"/>
+                <w:numPr>
+                  <w:ilvl w:val="0"/>
+                  <w:numId w:val="8"/>
+                </w:numPr>
+              </w:pPr>
+              <w:r>
+                <w:t>Only administrators can perform such actions as deleting an account that is not associated with their username</w:t>
+              </w:r>
+            </w:p>
+            <w:p>
+              <w:pPr>
+                <w:pStyle w:val="ListParagraph"/>
+                <w:numPr>
+                  <w:ilvl w:val="0"/>
+                  <w:numId w:val="8"/>
+                </w:numPr>
+              </w:pPr>
+              <w:r>
+                <w:t>As specified later on in the trigger section, there is a trigger on the party member and leads table which forces there not to be any overlapping of dates for different situations</w:t>
+              </w:r>
+            </w:p>
+            <w:p>
+              <w:pPr>
+                <w:pStyle w:val="ListParagraph"/>
+                <w:numPr>
+                  <w:ilvl w:val="0"/>
+                  <w:numId w:val="8"/>
+                </w:numPr>
+              </w:pPr>
+              <w:r>
+                <w:t>On the leader table, gender can be one of two characters, M or F, representing the genders of Male and Female</w:t>
+              </w:r>
+            </w:p>
+            <w:p>
+              <w:pPr>
+                <w:pStyle w:val="ListParagraph"/>
+                <w:numPr>
+                  <w:ilvl w:val="0"/>
+                  <w:numId w:val="8"/>
+                </w:numPr>
+              </w:pPr>
+              <w:r>
+                <w:t>On the location table, only certain types are allowed in the table (i.e. Continent, Country, State, City) and any others will be rejected</w:t>
+              </w:r>
             </w:p>
           </w:sdtContent>
         </w:sdt>
-        <w:p>
-          <w:pPr>
-            <w:rPr>
-              <w:rFonts w:cs="Times New Roman"/>
-              <w:caps/>
-              <w:color w:val="FFFFFF" w:themeColor="background1"/>
-              <w:spacing w:val="15"/>
-              <w:sz w:val="22"/>
-              <w:szCs w:val="22"/>
-            </w:rPr>
-          </w:pPr>
-        </w:p>
         <w:p>
           <w:pPr>
             <w:pStyle w:val="Heading2"/>
@@ -2706,15 +2816,11 @@
                 <w:pPr>
                   <w:rPr>
                     <w:rFonts w:cs="Times New Roman"/>
-                    <w:sz w:val="24"/>
-                    <w:szCs w:val="24"/>
                   </w:rPr>
                 </w:pPr>
                 <w:r>
                   <w:rPr>
                     <w:rFonts w:cs="Times New Roman"/>
-                    <w:sz w:val="24"/>
-                    <w:szCs w:val="24"/>
                   </w:rPr>
                   <w:t>Add Rating</w:t>
                 </w:r>
@@ -2728,15 +2834,11 @@
                 <w:pPr>
                   <w:rPr>
                     <w:rFonts w:cs="Times New Roman"/>
-                    <w:sz w:val="24"/>
-                    <w:szCs w:val="24"/>
                   </w:rPr>
                 </w:pPr>
                 <w:r>
                   <w:rPr>
                     <w:rFonts w:cs="Times New Roman"/>
-                    <w:sz w:val="24"/>
-                    <w:szCs w:val="24"/>
                   </w:rPr>
                   <w:t>Allows the user to properly add a rating on any leader of their choosing</w:t>
                 </w:r>
@@ -2752,16 +2854,12 @@
                 <w:pPr>
                   <w:rPr>
                     <w:rFonts w:cs="Times New Roman"/>
-                    <w:sz w:val="24"/>
-                    <w:szCs w:val="24"/>
                   </w:rPr>
                 </w:pPr>
                 <w:proofErr w:type="spellStart"/>
                 <w:r>
                   <w:rPr>
                     <w:rFonts w:cs="Times New Roman"/>
-                    <w:sz w:val="24"/>
-                    <w:szCs w:val="24"/>
                   </w:rPr>
                   <w:t>adminaccount</w:t>
                 </w:r>
@@ -2776,15 +2874,11 @@
                 <w:pPr>
                   <w:rPr>
                     <w:rFonts w:cs="Times New Roman"/>
-                    <w:sz w:val="24"/>
-                    <w:szCs w:val="24"/>
                   </w:rPr>
                 </w:pPr>
                 <w:r>
                   <w:rPr>
                     <w:rFonts w:cs="Times New Roman"/>
-                    <w:sz w:val="24"/>
-                    <w:szCs w:val="24"/>
                   </w:rPr>
                   <w:t>Allows an admin to make any normal user into an administrator</w:t>
                 </w:r>
@@ -2800,16 +2894,12 @@
                 <w:pPr>
                   <w:rPr>
                     <w:rFonts w:cs="Times New Roman"/>
-                    <w:sz w:val="24"/>
-                    <w:szCs w:val="24"/>
                   </w:rPr>
                 </w:pPr>
                 <w:proofErr w:type="spellStart"/>
                 <w:r>
                   <w:rPr>
                     <w:rFonts w:cs="Times New Roman"/>
-                    <w:sz w:val="24"/>
-                    <w:szCs w:val="24"/>
                   </w:rPr>
                   <w:t>changepassword</w:t>
                 </w:r>
@@ -2824,23 +2914,17 @@
                 <w:pPr>
                   <w:rPr>
                     <w:rFonts w:cs="Times New Roman"/>
-                    <w:sz w:val="24"/>
-                    <w:szCs w:val="24"/>
                   </w:rPr>
                 </w:pPr>
                 <w:r>
                   <w:rPr>
                     <w:rFonts w:cs="Times New Roman"/>
-                    <w:sz w:val="24"/>
-                    <w:szCs w:val="24"/>
                   </w:rPr>
                   <w:t xml:space="preserve">Allows an user </w:t>
                 </w:r>
                 <w:r>
                   <w:rPr>
                     <w:rFonts w:cs="Times New Roman"/>
-                    <w:sz w:val="24"/>
-                    <w:szCs w:val="24"/>
                   </w:rPr>
                   <w:t>to change their password as long as they have their old password</w:t>
                 </w:r>
@@ -2856,16 +2940,12 @@
                 <w:pPr>
                   <w:rPr>
                     <w:rFonts w:cs="Times New Roman"/>
-                    <w:sz w:val="24"/>
-                    <w:szCs w:val="24"/>
                   </w:rPr>
                 </w:pPr>
                 <w:proofErr w:type="spellStart"/>
                 <w:r>
                   <w:rPr>
                     <w:rFonts w:cs="Times New Roman"/>
-                    <w:sz w:val="24"/>
-                    <w:szCs w:val="24"/>
                   </w:rPr>
                   <w:t>CreateLogin</w:t>
                 </w:r>
@@ -2880,15 +2960,11 @@
                 <w:pPr>
                   <w:rPr>
                     <w:rFonts w:cs="Times New Roman"/>
-                    <w:sz w:val="24"/>
-                    <w:szCs w:val="24"/>
                   </w:rPr>
                 </w:pPr>
                 <w:r>
                   <w:rPr>
                     <w:rFonts w:cs="Times New Roman"/>
-                    <w:sz w:val="24"/>
-                    <w:szCs w:val="24"/>
                   </w:rPr>
                   <w:t>Allows someone to create a non-admin user account with a valid email, username, and password. Through this procedure, the password given is Hashed and saved in the database.</w:t>
                 </w:r>
@@ -2904,16 +2980,12 @@
                 <w:pPr>
                   <w:rPr>
                     <w:rFonts w:cs="Times New Roman"/>
-                    <w:sz w:val="24"/>
-                    <w:szCs w:val="24"/>
                   </w:rPr>
                 </w:pPr>
                 <w:proofErr w:type="spellStart"/>
                 <w:r>
                   <w:rPr>
                     <w:rFonts w:cs="Times New Roman"/>
-                    <w:sz w:val="24"/>
-                    <w:szCs w:val="24"/>
                   </w:rPr>
                   <w:t>Delete_account</w:t>
                 </w:r>
@@ -2928,15 +3000,11 @@
                 <w:pPr>
                   <w:rPr>
                     <w:rFonts w:cs="Times New Roman"/>
-                    <w:sz w:val="24"/>
-                    <w:szCs w:val="24"/>
                   </w:rPr>
                 </w:pPr>
                 <w:r>
                   <w:rPr>
                     <w:rFonts w:cs="Times New Roman"/>
-                    <w:sz w:val="24"/>
-                    <w:szCs w:val="24"/>
                   </w:rPr>
                   <w:t>Allows a normal user to delete their account which also deletes any ratings they may have created.</w:t>
                 </w:r>
@@ -2952,16 +3020,12 @@
                 <w:pPr>
                   <w:rPr>
                     <w:rFonts w:cs="Times New Roman"/>
-                    <w:sz w:val="24"/>
-                    <w:szCs w:val="24"/>
                   </w:rPr>
                 </w:pPr>
                 <w:proofErr w:type="spellStart"/>
                 <w:r>
                   <w:rPr>
                     <w:rFonts w:cs="Times New Roman"/>
-                    <w:sz w:val="24"/>
-                    <w:szCs w:val="24"/>
                   </w:rPr>
                   <w:t>loginsp</w:t>
                 </w:r>
@@ -2976,15 +3040,11 @@
                 <w:pPr>
                   <w:rPr>
                     <w:rFonts w:cs="Times New Roman"/>
-                    <w:sz w:val="24"/>
-                    <w:szCs w:val="24"/>
                   </w:rPr>
                 </w:pPr>
                 <w:r>
                   <w:rPr>
                     <w:rFonts w:cs="Times New Roman"/>
-                    <w:sz w:val="24"/>
-                    <w:szCs w:val="24"/>
                   </w:rPr>
                   <w:t>Allows a registered user to log into the application.</w:t>
                 </w:r>
@@ -3000,16 +3060,12 @@
                 <w:pPr>
                   <w:rPr>
                     <w:rFonts w:cs="Times New Roman"/>
-                    <w:sz w:val="24"/>
-                    <w:szCs w:val="24"/>
                   </w:rPr>
                 </w:pPr>
                 <w:proofErr w:type="spellStart"/>
                 <w:r>
                   <w:rPr>
                     <w:rFonts w:cs="Times New Roman"/>
-                    <w:sz w:val="24"/>
-                    <w:szCs w:val="24"/>
                   </w:rPr>
                   <w:t>RemoveAdminPrivlage</w:t>
                 </w:r>
@@ -3024,15 +3080,11 @@
                 <w:pPr>
                   <w:rPr>
                     <w:rFonts w:cs="Times New Roman"/>
-                    <w:sz w:val="24"/>
-                    <w:szCs w:val="24"/>
                   </w:rPr>
                 </w:pPr>
                 <w:r>
                   <w:rPr>
                     <w:rFonts w:cs="Times New Roman"/>
-                    <w:sz w:val="24"/>
-                    <w:szCs w:val="24"/>
                   </w:rPr>
                   <w:t xml:space="preserve">Allows an administrator to remove admin privileges from another administrator. </w:t>
                 </w:r>
@@ -3048,16 +3100,12 @@
                 <w:pPr>
                   <w:rPr>
                     <w:rFonts w:cs="Times New Roman"/>
-                    <w:sz w:val="24"/>
-                    <w:szCs w:val="24"/>
                   </w:rPr>
                 </w:pPr>
                 <w:proofErr w:type="spellStart"/>
                 <w:r>
                   <w:rPr>
                     <w:rFonts w:cs="Times New Roman"/>
-                    <w:sz w:val="24"/>
-                    <w:szCs w:val="24"/>
                   </w:rPr>
                   <w:t>RemoveRating</w:t>
                 </w:r>
@@ -3072,15 +3120,11 @@
                 <w:pPr>
                   <w:rPr>
                     <w:rFonts w:cs="Times New Roman"/>
-                    <w:sz w:val="24"/>
-                    <w:szCs w:val="24"/>
                   </w:rPr>
                 </w:pPr>
                 <w:r>
                   <w:rPr>
                     <w:rFonts w:cs="Times New Roman"/>
-                    <w:sz w:val="24"/>
-                    <w:szCs w:val="24"/>
                   </w:rPr>
                   <w:t>Removes the specified rating, given by the primary key of Rating.</w:t>
                 </w:r>
@@ -3096,16 +3140,12 @@
                 <w:pPr>
                   <w:rPr>
                     <w:rFonts w:cs="Times New Roman"/>
-                    <w:sz w:val="24"/>
-                    <w:szCs w:val="24"/>
                   </w:rPr>
                 </w:pPr>
                 <w:proofErr w:type="spellStart"/>
                 <w:r>
                   <w:rPr>
                     <w:rFonts w:cs="Times New Roman"/>
-                    <w:sz w:val="24"/>
-                    <w:szCs w:val="24"/>
                   </w:rPr>
                   <w:t>usersratings</w:t>
                 </w:r>
@@ -3120,15 +3160,11 @@
                 <w:pPr>
                   <w:rPr>
                     <w:rFonts w:cs="Times New Roman"/>
-                    <w:sz w:val="24"/>
-                    <w:szCs w:val="24"/>
                   </w:rPr>
                 </w:pPr>
                 <w:r>
                   <w:rPr>
                     <w:rFonts w:cs="Times New Roman"/>
-                    <w:sz w:val="24"/>
-                    <w:szCs w:val="24"/>
                   </w:rPr>
                   <w:t>Creates a table of all the ratings for a given user.</w:t>
                 </w:r>
@@ -3151,6 +3187,8 @@
       <w:sdtPr>
         <w:rPr>
           <w:rFonts w:cs="Times New Roman"/>
+          <w:caps w:val="0"/>
+          <w:spacing w:val="0"/>
         </w:rPr>
         <w:id w:val="1992670420"/>
         <w:docPartObj>
@@ -3160,8 +3198,6 @@
       </w:sdtPr>
       <w:sdtEndPr>
         <w:rPr>
-          <w:caps w:val="0"/>
-          <w:spacing w:val="0"/>
           <w:sz w:val="24"/>
           <w:szCs w:val="24"/>
         </w:rPr>
@@ -3189,15 +3225,11 @@
           <w:pPr>
             <w:rPr>
               <w:rFonts w:cs="Times New Roman"/>
-              <w:sz w:val="24"/>
-              <w:szCs w:val="24"/>
             </w:rPr>
           </w:pPr>
           <w:r>
             <w:rPr>
               <w:rFonts w:cs="Times New Roman"/>
-              <w:sz w:val="24"/>
-              <w:szCs w:val="24"/>
             </w:rPr>
             <w:t>The Rate Your World Leader database contains the following six views:</w:t>
           </w:r>
@@ -3211,16 +3243,12 @@
             </w:numPr>
             <w:rPr>
               <w:rFonts w:cs="Times New Roman"/>
-              <w:sz w:val="24"/>
-              <w:szCs w:val="24"/>
             </w:rPr>
           </w:pPr>
           <w:proofErr w:type="spellStart"/>
           <w:r>
             <w:rPr>
               <w:rFonts w:cs="Times New Roman"/>
-              <w:sz w:val="24"/>
-              <w:szCs w:val="24"/>
             </w:rPr>
             <w:t>dbo.AllLeaderRatings</w:t>
           </w:r>
@@ -3235,16 +3263,12 @@
             </w:numPr>
             <w:rPr>
               <w:rFonts w:cs="Times New Roman"/>
-              <w:sz w:val="24"/>
-              <w:szCs w:val="24"/>
             </w:rPr>
           </w:pPr>
           <w:proofErr w:type="spellStart"/>
           <w:r>
             <w:rPr>
               <w:rFonts w:cs="Times New Roman"/>
-              <w:sz w:val="24"/>
-              <w:szCs w:val="24"/>
             </w:rPr>
             <w:t>dbo.AverageLeaderRating</w:t>
           </w:r>
@@ -3259,16 +3283,12 @@
             </w:numPr>
             <w:rPr>
               <w:rFonts w:cs="Times New Roman"/>
-              <w:sz w:val="24"/>
-              <w:szCs w:val="24"/>
             </w:rPr>
           </w:pPr>
           <w:proofErr w:type="spellStart"/>
           <w:r>
             <w:rPr>
               <w:rFonts w:cs="Times New Roman"/>
-              <w:sz w:val="24"/>
-              <w:szCs w:val="24"/>
             </w:rPr>
             <w:t>dbo.CountryView</w:t>
           </w:r>
@@ -3283,16 +3303,12 @@
             </w:numPr>
             <w:rPr>
               <w:rFonts w:cs="Times New Roman"/>
-              <w:sz w:val="24"/>
-              <w:szCs w:val="24"/>
             </w:rPr>
           </w:pPr>
           <w:proofErr w:type="spellStart"/>
           <w:r>
             <w:rPr>
               <w:rFonts w:cs="Times New Roman"/>
-              <w:sz w:val="24"/>
-              <w:szCs w:val="24"/>
             </w:rPr>
             <w:t>dbo.PartyMembers</w:t>
           </w:r>
@@ -3307,16 +3323,12 @@
             </w:numPr>
             <w:rPr>
               <w:rFonts w:cs="Times New Roman"/>
-              <w:sz w:val="24"/>
-              <w:szCs w:val="24"/>
             </w:rPr>
           </w:pPr>
           <w:proofErr w:type="spellStart"/>
           <w:r>
             <w:rPr>
               <w:rFonts w:cs="Times New Roman"/>
-              <w:sz w:val="24"/>
-              <w:szCs w:val="24"/>
             </w:rPr>
             <w:t>dbo.PublicUserView</w:t>
           </w:r>
@@ -3331,18 +3343,13 @@
             </w:numPr>
             <w:rPr>
               <w:rFonts w:cs="Times New Roman"/>
-              <w:sz w:val="24"/>
-              <w:szCs w:val="24"/>
             </w:rPr>
           </w:pPr>
           <w:proofErr w:type="spellStart"/>
           <w:r>
             <w:rPr>
               <w:rFonts w:cs="Times New Roman"/>
-              <w:sz w:val="24"/>
-              <w:szCs w:val="24"/>
-            </w:rPr>
-            <w:lastRenderedPageBreak/>
+            </w:rPr>
             <w:t>dbo.UserRatings</w:t>
           </w:r>
           <w:proofErr w:type="spellEnd"/>
@@ -3351,15 +3358,11 @@
           <w:pPr>
             <w:rPr>
               <w:rFonts w:cs="Times New Roman"/>
-              <w:sz w:val="24"/>
-              <w:szCs w:val="24"/>
             </w:rPr>
           </w:pPr>
           <w:r>
             <w:rPr>
               <w:rFonts w:cs="Times New Roman"/>
-              <w:sz w:val="24"/>
-              <w:szCs w:val="24"/>
             </w:rPr>
             <w:t xml:space="preserve">These views were used to monitor certain features of the database during its creation. For example, the </w:t>
           </w:r>
@@ -3367,8 +3370,6 @@
           <w:r>
             <w:rPr>
               <w:rFonts w:cs="Times New Roman"/>
-              <w:sz w:val="24"/>
-              <w:szCs w:val="24"/>
             </w:rPr>
             <w:t>CountryView</w:t>
           </w:r>
@@ -3376,8 +3377,6 @@
           <w:r>
             <w:rPr>
               <w:rFonts w:cs="Times New Roman"/>
-              <w:sz w:val="24"/>
-              <w:szCs w:val="24"/>
             </w:rPr>
             <w:t xml:space="preserve"> was used to see what countries had already been added to the database so that we did not add any repeats. Another use for the views was to create viewing pages for the application. For example, the </w:t>
           </w:r>
@@ -3385,8 +3384,6 @@
           <w:r>
             <w:rPr>
               <w:rFonts w:cs="Times New Roman"/>
-              <w:sz w:val="24"/>
-              <w:szCs w:val="24"/>
             </w:rPr>
             <w:t>UserRatings</w:t>
           </w:r>
@@ -3394,16 +3391,12 @@
           <w:r>
             <w:rPr>
               <w:rFonts w:cs="Times New Roman"/>
-              <w:sz w:val="24"/>
-              <w:szCs w:val="24"/>
             </w:rPr>
             <w:t xml:space="preserve"> view can be seen from a window in the application. Generally, </w:t>
           </w:r>
           <w:r>
             <w:rPr>
               <w:rFonts w:cs="Times New Roman"/>
-              <w:sz w:val="24"/>
-              <w:szCs w:val="24"/>
             </w:rPr>
             <w:t>views were not necessarily needed for this particular project, because most of tables seen in the application are created by select statements and stored procedures.</w:t>
           </w:r>
@@ -3412,6 +3405,7 @@
           <w:sdtPr>
             <w:rPr>
               <w:rFonts w:cs="Times New Roman"/>
+              <w:caps w:val="0"/>
               <w:spacing w:val="0"/>
             </w:rPr>
             <w:id w:val="335727494"/>
@@ -3420,26 +3414,18 @@
               <w:docPartUnique/>
             </w:docPartObj>
           </w:sdtPr>
-          <w:sdtEndPr>
-            <w:rPr>
-              <w:caps w:val="0"/>
-            </w:rPr>
-          </w:sdtEndPr>
+          <w:sdtEndPr/>
           <w:sdtContent>
             <w:p>
               <w:pPr>
                 <w:pStyle w:val="Heading2"/>
                 <w:rPr>
                   <w:rFonts w:cs="Times New Roman"/>
-                  <w:sz w:val="24"/>
-                  <w:szCs w:val="24"/>
                 </w:rPr>
               </w:pPr>
               <w:r>
                 <w:rPr>
                   <w:rFonts w:cs="Times New Roman"/>
-                  <w:sz w:val="24"/>
-                  <w:szCs w:val="24"/>
                 </w:rPr>
                 <w:t>Indexes</w:t>
               </w:r>
@@ -3448,15 +3434,11 @@
               <w:pPr>
                 <w:rPr>
                   <w:rFonts w:cs="Times New Roman"/>
-                  <w:sz w:val="24"/>
-                  <w:szCs w:val="24"/>
                 </w:rPr>
               </w:pPr>
               <w:r>
                 <w:rPr>
                   <w:rFonts w:cs="Times New Roman"/>
-                  <w:sz w:val="24"/>
-                  <w:szCs w:val="24"/>
                 </w:rPr>
                 <w:t xml:space="preserve">There was only one developer created index. A </w:t>
               </w:r>
@@ -3464,8 +3446,6 @@
               <w:r>
                 <w:rPr>
                   <w:rFonts w:cs="Times New Roman"/>
-                  <w:sz w:val="24"/>
-                  <w:szCs w:val="24"/>
                 </w:rPr>
                 <w:t>nonclustered</w:t>
               </w:r>
@@ -3473,8 +3453,6 @@
               <w:r>
                 <w:rPr>
                   <w:rFonts w:cs="Times New Roman"/>
-                  <w:sz w:val="24"/>
-                  <w:szCs w:val="24"/>
                 </w:rPr>
                 <w:t xml:space="preserve"> index was created for the Ratings table called </w:t>
               </w:r>
@@ -3482,8 +3460,6 @@
               <w:r>
                 <w:rPr>
                   <w:rFonts w:cs="Times New Roman"/>
-                  <w:sz w:val="24"/>
-                  <w:szCs w:val="24"/>
                 </w:rPr>
                 <w:t>useraccount</w:t>
               </w:r>
@@ -3491,8 +3467,6 @@
               <w:r>
                 <w:rPr>
                   <w:rFonts w:cs="Times New Roman"/>
-                  <w:sz w:val="24"/>
-                  <w:szCs w:val="24"/>
                 </w:rPr>
                 <w:t xml:space="preserve"> which was created because there are searches done on the database by user for searching for ratings by username. Clustered indexes were pre-created by Microsoft SQL Server Management Studio on all tables based on their primary keys. If this were not the case, clustered indexes would have been created on the USER_ACCOUNT table based on username, the LEADER table based on </w:t>
               </w:r>
@@ -3500,8 +3474,6 @@
               <w:r>
                 <w:rPr>
                   <w:rFonts w:cs="Times New Roman"/>
-                  <w:sz w:val="24"/>
-                  <w:szCs w:val="24"/>
                 </w:rPr>
                 <w:t>leader_id</w:t>
               </w:r>
@@ -3510,8 +3482,6 @@
               <w:r>
                 <w:rPr>
                   <w:rFonts w:cs="Times New Roman"/>
-                  <w:sz w:val="24"/>
-                  <w:szCs w:val="24"/>
                 </w:rPr>
                 <w:t>,  and</w:t>
               </w:r>
@@ -3519,8 +3489,6 @@
               <w:r>
                 <w:rPr>
                   <w:rFonts w:cs="Times New Roman"/>
-                  <w:sz w:val="24"/>
-                  <w:szCs w:val="24"/>
                 </w:rPr>
                 <w:t xml:space="preserve"> on the LOCATION table based on the </w:t>
               </w:r>
@@ -3528,8 +3496,6 @@
               <w:r>
                 <w:rPr>
                   <w:rFonts w:cs="Times New Roman"/>
-                  <w:sz w:val="24"/>
-                  <w:szCs w:val="24"/>
                 </w:rPr>
                 <w:t>ppID</w:t>
               </w:r>
@@ -3537,32 +3503,17 @@
               <w:r>
                 <w:rPr>
                   <w:rFonts w:cs="Times New Roman"/>
-                  <w:sz w:val="24"/>
-                  <w:szCs w:val="24"/>
                 </w:rPr>
                 <w:t xml:space="preserve"> for each location in the table.</w:t>
               </w:r>
             </w:p>
-            <w:p>
-              <w:pPr>
-                <w:pStyle w:val="TOC1"/>
-              </w:pPr>
-            </w:p>
           </w:sdtContent>
         </w:sdt>
-        <w:p>
-          <w:pPr>
-            <w:pStyle w:val="TOC1"/>
-            <w:rPr>
-              <w:sz w:val="24"/>
-              <w:szCs w:val="24"/>
-            </w:rPr>
-          </w:pPr>
-        </w:p>
         <w:sdt>
           <w:sdtPr>
             <w:rPr>
               <w:rFonts w:cs="Times New Roman"/>
+              <w:caps w:val="0"/>
               <w:spacing w:val="0"/>
             </w:rPr>
             <w:id w:val="-1450388774"/>
@@ -3571,11 +3522,7 @@
               <w:docPartUnique/>
             </w:docPartObj>
           </w:sdtPr>
-          <w:sdtEndPr>
-            <w:rPr>
-              <w:caps w:val="0"/>
-            </w:rPr>
-          </w:sdtEndPr>
+          <w:sdtEndPr/>
           <w:sdtContent>
             <w:p>
               <w:pPr>
@@ -3599,15 +3546,11 @@
               <w:pPr>
                 <w:rPr>
                   <w:rFonts w:cs="Times New Roman"/>
-                  <w:sz w:val="24"/>
-                  <w:szCs w:val="24"/>
                 </w:rPr>
               </w:pPr>
               <w:r>
                 <w:rPr>
                   <w:rFonts w:cs="Times New Roman"/>
-                  <w:sz w:val="24"/>
-                  <w:szCs w:val="24"/>
                 </w:rPr>
                 <w:t>The following triggers are listed below with explanations for why they are in the database.</w:t>
               </w:r>
@@ -3621,8 +3564,6 @@
                 </w:numPr>
                 <w:rPr>
                   <w:rFonts w:cs="Times New Roman"/>
-                  <w:sz w:val="24"/>
-                  <w:szCs w:val="24"/>
                 </w:rPr>
               </w:pPr>
               <w:proofErr w:type="spellStart"/>
@@ -3630,8 +3571,6 @@
               <w:r>
                 <w:rPr>
                   <w:rFonts w:cs="Times New Roman"/>
-                  <w:sz w:val="24"/>
-                  <w:szCs w:val="24"/>
                 </w:rPr>
                 <w:t>insertLeadsTrigger</w:t>
               </w:r>
@@ -3639,8 +3578,6 @@
               <w:r>
                 <w:rPr>
                   <w:rFonts w:cs="Times New Roman"/>
-                  <w:sz w:val="24"/>
-                  <w:szCs w:val="24"/>
                 </w:rPr>
                 <w:t>-</w:t>
               </w:r>
@@ -3648,8 +3585,6 @@
               <w:r>
                 <w:rPr>
                   <w:rFonts w:cs="Times New Roman"/>
-                  <w:sz w:val="24"/>
-                  <w:szCs w:val="24"/>
                 </w:rPr>
                 <w:t xml:space="preserve"> the intended purpose of this trigger was to prevent any leader from leading the same location at the same time as another leader and to prevent a leader from leading two places at once at the same time.</w:t>
               </w:r>
@@ -3663,16 +3598,12 @@
                 </w:numPr>
                 <w:rPr>
                   <w:rFonts w:cs="Times New Roman"/>
-                  <w:sz w:val="24"/>
-                  <w:szCs w:val="24"/>
                 </w:rPr>
               </w:pPr>
               <w:proofErr w:type="spellStart"/>
               <w:r>
                 <w:rPr>
                   <w:rFonts w:cs="Times New Roman"/>
-                  <w:sz w:val="24"/>
-                  <w:szCs w:val="24"/>
                 </w:rPr>
                 <w:t>insertPartyMemberTrigger</w:t>
               </w:r>
@@ -3680,8 +3611,6 @@
               <w:r>
                 <w:rPr>
                   <w:rFonts w:cs="Times New Roman"/>
-                  <w:sz w:val="24"/>
-                  <w:szCs w:val="24"/>
                 </w:rPr>
                 <w:t>- Similar to the previous trigger, this trigger was intended to prevent, on insertion, for a leader to belong to a single party at the same time that he or she belongs to another given party.</w:t>
               </w:r>
@@ -3695,16 +3624,12 @@
                 </w:numPr>
                 <w:rPr>
                   <w:rFonts w:cs="Times New Roman"/>
-                  <w:sz w:val="24"/>
-                  <w:szCs w:val="24"/>
                 </w:rPr>
               </w:pPr>
               <w:proofErr w:type="spellStart"/>
               <w:r>
                 <w:rPr>
                   <w:rFonts w:cs="Times New Roman"/>
-                  <w:sz w:val="24"/>
-                  <w:szCs w:val="24"/>
                 </w:rPr>
                 <w:t>CreateRating</w:t>
               </w:r>
@@ -3712,16 +3637,12 @@
               <w:r>
                 <w:rPr>
                   <w:rFonts w:cs="Times New Roman"/>
-                  <w:sz w:val="24"/>
-                  <w:szCs w:val="24"/>
                 </w:rPr>
                 <w:t xml:space="preserve">- This trigger was intended to properly insert a rating in such a fashion that the time stamp is correct for the rating. Also, the trigger increments whatever </w:t>
               </w:r>
               <w:r>
                 <w:rPr>
                   <w:rFonts w:cs="Times New Roman"/>
-                  <w:sz w:val="24"/>
-                  <w:szCs w:val="24"/>
                 </w:rPr>
                 <w:t xml:space="preserve">user created the rating’s </w:t>
               </w:r>
@@ -3729,8 +3650,6 @@
               <w:r>
                 <w:rPr>
                   <w:rFonts w:cs="Times New Roman"/>
-                  <w:sz w:val="24"/>
-                  <w:szCs w:val="24"/>
                 </w:rPr>
                 <w:t>number_rating</w:t>
               </w:r>
@@ -3738,8 +3657,6 @@
               <w:r>
                 <w:rPr>
                   <w:rFonts w:cs="Times New Roman"/>
-                  <w:sz w:val="24"/>
-                  <w:szCs w:val="24"/>
                 </w:rPr>
                 <w:t xml:space="preserve"> attribute in the USER_ACCOUNT tables by 1.</w:t>
               </w:r>
@@ -3753,16 +3670,12 @@
                 </w:numPr>
                 <w:rPr>
                   <w:rFonts w:cs="Times New Roman"/>
-                  <w:sz w:val="24"/>
-                  <w:szCs w:val="24"/>
                 </w:rPr>
               </w:pPr>
               <w:proofErr w:type="spellStart"/>
               <w:r>
                 <w:rPr>
                   <w:rFonts w:cs="Times New Roman"/>
-                  <w:sz w:val="24"/>
-                  <w:szCs w:val="24"/>
                 </w:rPr>
                 <w:t>DeleteRating</w:t>
               </w:r>
@@ -3770,8 +3683,6 @@
               <w:r>
                 <w:rPr>
                   <w:rFonts w:cs="Times New Roman"/>
-                  <w:sz w:val="24"/>
-                  <w:szCs w:val="24"/>
                 </w:rPr>
                 <w:t>- this trigger does the opposite of the previously defined trigger, accept on delete instead of insert</w:t>
               </w:r>
@@ -3793,8 +3704,6 @@
               <w:r>
                 <w:rPr>
                   <w:rFonts w:cs="Times New Roman"/>
-                  <w:sz w:val="24"/>
-                  <w:szCs w:val="24"/>
                 </w:rPr>
                 <w:t>DeleteAccount</w:t>
               </w:r>
@@ -3802,16 +3711,12 @@
               <w:r>
                 <w:rPr>
                   <w:rFonts w:cs="Times New Roman"/>
-                  <w:sz w:val="24"/>
-                  <w:szCs w:val="24"/>
                 </w:rPr>
                 <w:t>- this trigger deletes the tuple specified in the deletion statement as well as deletes that user’s ratings from the Ratings table to keep integrity constraints sound.</w:t>
               </w:r>
-            </w:p>
-            <w:p>
-              <w:pPr>
-                <w:pStyle w:val="TOC1"/>
-              </w:pPr>
+              <w:r>
+                <w:br w:type="page"/>
+              </w:r>
             </w:p>
           </w:sdtContent>
         </w:sdt>
@@ -3820,6 +3725,8 @@
             <w:rPr>
               <w:rFonts w:cs="Times New Roman"/>
               <w:b/>
+              <w:caps w:val="0"/>
+              <w:color w:val="auto"/>
               <w:spacing w:val="0"/>
               <w:sz w:val="28"/>
               <w:szCs w:val="28"/>
@@ -3833,8 +3740,6 @@
           <w:sdtEndPr>
             <w:rPr>
               <w:b w:val="0"/>
-              <w:caps w:val="0"/>
-              <w:color w:val="auto"/>
               <w:sz w:val="20"/>
               <w:szCs w:val="20"/>
             </w:rPr>
@@ -3871,6 +3776,7 @@
               <w:sdtPr>
                 <w:rPr>
                   <w:rFonts w:cs="Times New Roman"/>
+                  <w:caps w:val="0"/>
                   <w:spacing w:val="0"/>
                 </w:rPr>
                 <w:id w:val="719172038"/>
@@ -3879,11 +3785,7 @@
                   <w:docPartUnique/>
                 </w:docPartObj>
               </w:sdtPr>
-              <w:sdtEndPr>
-                <w:rPr>
-                  <w:caps w:val="0"/>
-                </w:rPr>
-              </w:sdtEndPr>
+              <w:sdtEndPr/>
               <w:sdtContent>
                 <w:p>
                   <w:pPr>
@@ -4104,12 +4006,35 @@
                     <w:t xml:space="preserve"> hub</w:t>
                   </w:r>
                 </w:p>
+                <w:p>
+                  <w:pPr>
+                    <w:pStyle w:val="ListParagraph"/>
+                    <w:numPr>
+                      <w:ilvl w:val="0"/>
+                      <w:numId w:val="6"/>
+                    </w:numPr>
+                    <w:rPr>
+                      <w:rFonts w:cs="Times New Roman"/>
+                      <w:sz w:val="24"/>
+                      <w:szCs w:val="24"/>
+                    </w:rPr>
+                  </w:pPr>
+                  <w:r>
+                    <w:rPr>
+                      <w:rFonts w:cs="Times New Roman"/>
+                      <w:sz w:val="24"/>
+                      <w:szCs w:val="24"/>
+                    </w:rPr>
+                    <w:t>SQL injection is prohibited through the GUI code</w:t>
+                  </w:r>
+                </w:p>
               </w:sdtContent>
             </w:sdt>
             <w:sdt>
               <w:sdtPr>
                 <w:rPr>
                   <w:rFonts w:cs="Times New Roman"/>
+                  <w:caps w:val="0"/>
                   <w:spacing w:val="0"/>
                 </w:rPr>
                 <w:id w:val="1361714637"/>
@@ -4118,11 +4043,7 @@
                   <w:docPartUnique/>
                 </w:docPartObj>
               </w:sdtPr>
-              <w:sdtEndPr>
-                <w:rPr>
-                  <w:caps w:val="0"/>
-                </w:rPr>
-              </w:sdtEndPr>
+              <w:sdtEndPr/>
               <w:sdtContent>
                 <w:p>
                   <w:pPr>
@@ -4310,52 +4231,57 @@
                 </w:p>
                 <w:p>
                   <w:pPr>
+                    <w:pStyle w:val="ListParagraph"/>
+                    <w:numPr>
+                      <w:ilvl w:val="0"/>
+                      <w:numId w:val="6"/>
+                    </w:numPr>
+                    <w:rPr>
+                      <w:rFonts w:cs="Times New Roman"/>
+                      <w:sz w:val="24"/>
+                      <w:szCs w:val="24"/>
+                    </w:rPr>
+                  </w:pPr>
+                  <w:r>
+                    <w:rPr>
+                      <w:rFonts w:cs="Times New Roman"/>
+                      <w:sz w:val="24"/>
+                      <w:szCs w:val="24"/>
+                    </w:rPr>
+                    <w:t>Too many attributes allow for NULL values because too much data was already inputted into the database before this fact was noted.</w:t>
+                  </w:r>
+                </w:p>
+                <w:p>
+                  <w:pPr>
+                    <w:pStyle w:val="ListParagraph"/>
+                    <w:numPr>
+                      <w:ilvl w:val="0"/>
+                      <w:numId w:val="6"/>
+                    </w:numPr>
+                    <w:rPr>
+                      <w:rFonts w:cs="Times New Roman"/>
+                      <w:sz w:val="24"/>
+                      <w:szCs w:val="24"/>
+                    </w:rPr>
+                  </w:pPr>
+                  <w:r>
+                    <w:rPr>
+                      <w:rFonts w:cs="Times New Roman"/>
+                      <w:sz w:val="24"/>
+                      <w:szCs w:val="24"/>
+                    </w:rPr>
+                    <w:t>Not many update triggers are not included in the database because data updates should not mess with the integrity of the database</w:t>
+                  </w:r>
+                </w:p>
+                <w:p>
+                  <w:pPr>
                     <w:pStyle w:val="TOC1"/>
                   </w:pPr>
                 </w:p>
               </w:sdtContent>
             </w:sdt>
-            <w:p>
-              <w:pPr>
-                <w:rPr>
-                  <w:rFonts w:cs="Times New Roman"/>
-                </w:rPr>
-              </w:pPr>
-            </w:p>
-            <w:p>
-              <w:pPr>
-                <w:pStyle w:val="TOC1"/>
-              </w:pPr>
-            </w:p>
           </w:sdtContent>
         </w:sdt>
-        <w:p>
-          <w:pPr>
-            <w:rPr>
-              <w:rFonts w:cs="Times New Roman"/>
-              <w:sz w:val="24"/>
-              <w:szCs w:val="24"/>
-            </w:rPr>
-          </w:pPr>
-          <w:r>
-            <w:rPr>
-              <w:rFonts w:cs="Times New Roman"/>
-              <w:sz w:val="24"/>
-              <w:szCs w:val="24"/>
-            </w:rPr>
-            <w:t xml:space="preserve"> </w:t>
-          </w:r>
-          <w:r>
-            <w:rPr>
-              <w:rFonts w:cs="Times New Roman"/>
-              <w:sz w:val="24"/>
-              <w:szCs w:val="24"/>
-            </w:rPr>
-            <w:br w:type="page"/>
-          </w:r>
-        </w:p>
-        <w:bookmarkStart w:id="0" w:name="_GoBack" w:displacedByCustomXml="next"/>
-        <w:bookmarkEnd w:id="0" w:displacedByCustomXml="next"/>
       </w:sdtContent>
     </w:sdt>
     <w:sdt>
@@ -4374,6 +4300,7 @@
           <w:docPartUnique/>
         </w:docPartObj>
       </w:sdtPr>
+      <w:sdtEndPr/>
       <w:sdtContent>
         <w:p>
           <w:pPr>
@@ -4399,6 +4326,7 @@
           <w:sdtPr>
             <w:rPr>
               <w:rFonts w:cs="Times New Roman"/>
+              <w:caps w:val="0"/>
               <w:spacing w:val="0"/>
               <w:sz w:val="24"/>
               <w:szCs w:val="24"/>
@@ -4411,7 +4339,6 @@
           </w:sdtPr>
           <w:sdtEndPr>
             <w:rPr>
-              <w:caps w:val="0"/>
               <w:sz w:val="20"/>
               <w:szCs w:val="20"/>
             </w:rPr>
@@ -4508,7 +4435,7 @@
                   </mc:Choice>
                   <mc:Fallback>
                     <w:pict>
-                      <v:shapetype w14:anchorId="326D35CF" id="_x0000_t34" coordsize="21600,21600" o:spt="34" o:oned="t" adj="10800" path="m,l@0,0@0,21600,21600,21600e" filled="f">
+                      <v:shapetype w14:anchorId="2F68272C" id="_x0000_t34" coordsize="21600,21600" o:spt="34" o:oned="t" adj="10800" path="m,l@0,0@0,21600,21600,21600e" filled="f">
                         <v:stroke joinstyle="miter"/>
                         <v:formulas>
                           <v:f eqn="val #0"/>
@@ -4586,7 +4513,7 @@
                   </mc:Choice>
                   <mc:Fallback>
                     <w:pict>
-                      <v:shapetype w14:anchorId="0962C450" id="_x0000_t32" coordsize="21600,21600" o:spt="32" o:oned="t" path="m,l21600,21600e" filled="f">
+                      <v:shapetype w14:anchorId="39391F72" id="_x0000_t32" coordsize="21600,21600" o:spt="32" o:oned="t" path="m,l21600,21600e" filled="f">
                         <v:path arrowok="t" fillok="f" o:connecttype="none"/>
                         <o:lock v:ext="edit" shapetype="t"/>
                       </v:shapetype>
@@ -4802,7 +4729,7 @@
                   </mc:Choice>
                   <mc:Fallback>
                     <w:pict>
-                      <v:shape w14:anchorId="602BF050" id="Elbow Connector 7" o:spid="_x0000_s1026" type="#_x0000_t34" style="position:absolute;margin-left:35.1pt;margin-top:.05pt;width:3.6pt;height:38pt;flip:y;z-index:251662336;visibility:visible;mso-wrap-style:square;mso-width-percent:0;mso-height-percent:0;mso-wrap-distance-left:9pt;mso-wrap-distance-top:0;mso-wrap-distance-right:9pt;mso-wrap-distance-bottom:0;mso-position-horizontal:absolute;mso-position-horizontal-relative:text;mso-position-vertical:absolute;mso-position-vertical-relative:text;mso-width-percent:0;mso-height-percent:0;mso-width-relative:margin;mso-height-relative:margin" o:gfxdata="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" strokecolor="#5b9bd5 [3204]" strokeweight=".5pt">
+                      <v:shape w14:anchorId="116C9685" id="Elbow Connector 7" o:spid="_x0000_s1026" type="#_x0000_t34" style="position:absolute;margin-left:35.1pt;margin-top:.05pt;width:3.6pt;height:38pt;flip:y;z-index:251662336;visibility:visible;mso-wrap-style:square;mso-width-percent:0;mso-height-percent:0;mso-wrap-distance-left:9pt;mso-wrap-distance-top:0;mso-wrap-distance-right:9pt;mso-wrap-distance-bottom:0;mso-position-horizontal:absolute;mso-position-horizontal-relative:text;mso-position-vertical:absolute;mso-position-vertical-relative:text;mso-width-percent:0;mso-height-percent:0;mso-width-relative:margin;mso-height-relative:margin" o:gfxdata="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" strokecolor="#5b9bd5 [3204]" strokeweight=".5pt">
                         <v:stroke endarrow="block"/>
                       </v:shape>
                     </w:pict>
@@ -4909,7 +4836,7 @@
                         </mc:Choice>
                         <mc:Fallback>
                           <w:pict>
-                            <v:shape w14:anchorId="6788E825" id="Elbow Connector 4" o:spid="_x0000_s1026" type="#_x0000_t34" style="position:absolute;margin-left:40.1pt;margin-top:12.85pt;width:130.5pt;height:14.25pt;flip:x;z-index:251663360;visibility:visible;mso-wrap-style:square;mso-wrap-distance-left:9pt;mso-wrap-distance-top:0;mso-wrap-distance-right:9pt;mso-wrap-distance-bottom:0;mso-position-horizontal:absolute;mso-position-horizontal-relative:text;mso-position-vertical:absolute;mso-position-vertical-relative:text" o:gfxdata="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" adj="-248" strokecolor="#5b9bd5 [3204]" strokeweight=".5pt"/>
+                            <v:shape w14:anchorId="0DF2D6B9" id="Elbow Connector 4" o:spid="_x0000_s1026" type="#_x0000_t34" style="position:absolute;margin-left:40.1pt;margin-top:12.85pt;width:130.5pt;height:14.25pt;flip:x;z-index:251663360;visibility:visible;mso-wrap-style:square;mso-wrap-distance-left:9pt;mso-wrap-distance-top:0;mso-wrap-distance-right:9pt;mso-wrap-distance-bottom:0;mso-position-horizontal:absolute;mso-position-horizontal-relative:text;mso-position-vertical:absolute;mso-position-vertical-relative:text" o:gfxdata="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" adj="-248" strokecolor="#5b9bd5 [3204]" strokeweight=".5pt"/>
                           </w:pict>
                         </mc:Fallback>
                       </mc:AlternateContent>
@@ -5062,7 +4989,7 @@
                   </mc:Choice>
                   <mc:Fallback>
                     <w:pict>
-                      <v:shape w14:anchorId="09A3B700" id="Straight Arrow Connector 5" o:spid="_x0000_s1026" type="#_x0000_t32" style="position:absolute;margin-left:46.5pt;margin-top:13.15pt;width:0;height:17.25pt;z-index:251664384;visibility:visible;mso-wrap-style:square;mso-wrap-distance-left:9pt;mso-wrap-distance-top:0;mso-wrap-distance-right:9pt;mso-wrap-distance-bottom:0;mso-position-horizontal:absolute;mso-position-horizontal-relative:text;mso-position-vertical:absolute;mso-position-vertical-relative:text" o:gfxdata="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" strokecolor="#5b9bd5 [3204]" strokeweight=".5pt">
+                      <v:shape w14:anchorId="26F31388" id="Straight Arrow Connector 5" o:spid="_x0000_s1026" type="#_x0000_t32" style="position:absolute;margin-left:46.5pt;margin-top:13.15pt;width:0;height:17.25pt;z-index:251664384;visibility:visible;mso-wrap-style:square;mso-wrap-distance-left:9pt;mso-wrap-distance-top:0;mso-wrap-distance-right:9pt;mso-wrap-distance-bottom:0;mso-position-horizontal:absolute;mso-position-horizontal-relative:text;mso-position-vertical:absolute;mso-position-vertical-relative:text" o:gfxdata="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" strokecolor="#5b9bd5 [3204]" strokeweight=".5pt">
                         <v:stroke endarrow="block" joinstyle="miter"/>
                       </v:shape>
                     </w:pict>
@@ -5167,7 +5094,7 @@
                         </mc:Choice>
                         <mc:Fallback>
                           <w:pict>
-                            <v:shape w14:anchorId="7D689156" id="Straight Arrow Connector 11" o:spid="_x0000_s1026" type="#_x0000_t32" style="position:absolute;margin-left:39.35pt;margin-top:11.45pt;width:0;height:15.75pt;flip:y;z-index:251666432;visibility:visible;mso-wrap-style:square;mso-wrap-distance-left:9pt;mso-wrap-distance-top:0;mso-wrap-distance-right:9pt;mso-wrap-distance-bottom:0;mso-position-horizontal:absolute;mso-position-horizontal-relative:text;mso-position-vertical:absolute;mso-position-vertical-relative:text" o:gfxdata="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" strokecolor="#5b9bd5 [3204]" strokeweight=".5pt">
+                            <v:shape w14:anchorId="2D3B0E62" id="Straight Arrow Connector 11" o:spid="_x0000_s1026" type="#_x0000_t32" style="position:absolute;margin-left:39.35pt;margin-top:11.45pt;width:0;height:15.75pt;flip:y;z-index:251666432;visibility:visible;mso-wrap-style:square;mso-wrap-distance-left:9pt;mso-wrap-distance-top:0;mso-wrap-distance-right:9pt;mso-wrap-distance-bottom:0;mso-position-horizontal:absolute;mso-position-horizontal-relative:text;mso-position-vertical:absolute;mso-position-vertical-relative:text" o:gfxdata="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" strokecolor="#5b9bd5 [3204]" strokeweight=".5pt">
                               <v:stroke endarrow="block" joinstyle="miter"/>
                             </v:shape>
                           </w:pict>
@@ -5310,7 +5237,7 @@
                   </mc:Choice>
                   <mc:Fallback>
                     <w:pict>
-                      <v:line w14:anchorId="6FA1DD41" id="Straight Connector 13" o:spid="_x0000_s1026" style="position:absolute;flip:x y;z-index:251672576;visibility:visible;mso-wrap-style:square;mso-width-percent:0;mso-height-percent:0;mso-wrap-distance-left:9pt;mso-wrap-distance-top:0;mso-wrap-distance-right:9pt;mso-wrap-distance-bottom:0;mso-position-horizontal:absolute;mso-position-horizontal-relative:text;mso-position-vertical:absolute;mso-position-vertical-relative:text;mso-width-percent:0;mso-height-percent:0;mso-width-relative:margin;mso-height-relative:margin" from="-22.7pt,.65pt" to="-22.45pt,112.4pt" o:gfxdata="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" strokecolor="#5b9bd5 [3204]" strokeweight=".5pt">
+                      <v:line w14:anchorId="21753249" id="Straight Connector 13" o:spid="_x0000_s1026" style="position:absolute;flip:x y;z-index:251672576;visibility:visible;mso-wrap-style:square;mso-width-percent:0;mso-height-percent:0;mso-wrap-distance-left:9pt;mso-wrap-distance-top:0;mso-wrap-distance-right:9pt;mso-wrap-distance-bottom:0;mso-position-horizontal:absolute;mso-position-horizontal-relative:text;mso-position-vertical:absolute;mso-position-vertical-relative:text;mso-width-percent:0;mso-height-percent:0;mso-width-relative:margin;mso-height-relative:margin" from="-22.7pt,.65pt" to="-22.45pt,112.4pt" o:gfxdata="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" strokecolor="#5b9bd5 [3204]" strokeweight=".5pt">
                         <v:stroke joinstyle="miter"/>
                       </v:line>
                     </w:pict>
@@ -5376,7 +5303,7 @@
                   </mc:Choice>
                   <mc:Fallback>
                     <w:pict>
-                      <v:shape w14:anchorId="341DFD2B" id="Straight Arrow Connector 14" o:spid="_x0000_s1026" type="#_x0000_t32" style="position:absolute;margin-left:-22.5pt;margin-top:.5pt;width:24pt;height:1.5pt;flip:y;z-index:251673600;visibility:visible;mso-wrap-style:square;mso-wrap-distance-left:9pt;mso-wrap-distance-top:0;mso-wrap-distance-right:9pt;mso-wrap-distance-bottom:0;mso-position-horizontal:absolute;mso-position-horizontal-relative:text;mso-position-vertical:absolute;mso-position-vertical-relative:text" o:gfxdata="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" strokecolor="#5b9bd5 [3204]" strokeweight=".5pt">
+                      <v:shape w14:anchorId="79145C19" id="Straight Arrow Connector 14" o:spid="_x0000_s1026" type="#_x0000_t32" style="position:absolute;margin-left:-22.5pt;margin-top:.5pt;width:24pt;height:1.5pt;flip:y;z-index:251673600;visibility:visible;mso-wrap-style:square;mso-wrap-distance-left:9pt;mso-wrap-distance-top:0;mso-wrap-distance-right:9pt;mso-wrap-distance-bottom:0;mso-position-horizontal:absolute;mso-position-horizontal-relative:text;mso-position-vertical:absolute;mso-position-vertical-relative:text" o:gfxdata="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" strokecolor="#5b9bd5 [3204]" strokeweight=".5pt">
                         <v:stroke endarrow="block" joinstyle="miter"/>
                       </v:shape>
                     </w:pict>
@@ -5439,7 +5366,7 @@
                   </mc:Choice>
                   <mc:Fallback>
                     <w:pict>
-                      <v:shape w14:anchorId="7D2C0892" id="Elbow Connector 6" o:spid="_x0000_s1026" type="#_x0000_t34" style="position:absolute;margin-left:44.25pt;margin-top:-.25pt;width:60.75pt;height:14.25pt;flip:x;z-index:251665408;visibility:visible;mso-wrap-style:square;mso-wrap-distance-left:9pt;mso-wrap-distance-top:0;mso-wrap-distance-right:9pt;mso-wrap-distance-bottom:0;mso-position-horizontal:absolute;mso-position-horizontal-relative:text;mso-position-vertical:absolute;mso-position-vertical-relative:text" o:gfxdata="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" strokecolor="#5b9bd5 [3204]" strokeweight=".5pt"/>
+                      <v:shape w14:anchorId="2AF4CD3D" id="Elbow Connector 6" o:spid="_x0000_s1026" type="#_x0000_t34" style="position:absolute;margin-left:44.25pt;margin-top:-.25pt;width:60.75pt;height:14.25pt;flip:x;z-index:251665408;visibility:visible;mso-wrap-style:square;mso-wrap-distance-left:9pt;mso-wrap-distance-top:0;mso-wrap-distance-right:9pt;mso-wrap-distance-bottom:0;mso-position-horizontal:absolute;mso-position-horizontal-relative:text;mso-position-vertical:absolute;mso-position-vertical-relative:text" o:gfxdata="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" strokecolor="#5b9bd5 [3204]" strokeweight=".5pt"/>
                     </w:pict>
                   </mc:Fallback>
                 </mc:AlternateContent>
@@ -5518,7 +5445,7 @@
                   </mc:Choice>
                   <mc:Fallback>
                     <w:pict>
-                      <v:shape w14:anchorId="5A687E46" id="Elbow Connector 18" o:spid="_x0000_s1026" type="#_x0000_t34" style="position:absolute;margin-left:-28.8pt;margin-top:20.15pt;width:27.05pt;height:105.4pt;flip:x y;z-index:251676672;visibility:visible;mso-wrap-style:square;mso-width-percent:0;mso-height-percent:0;mso-wrap-distance-left:9pt;mso-wrap-distance-top:0;mso-wrap-distance-right:9pt;mso-wrap-distance-bottom:0;mso-position-horizontal:absolute;mso-position-horizontal-relative:text;mso-position-vertical:absolute;mso-position-vertical-relative:text;mso-width-percent:0;mso-height-percent:0;mso-width-relative:margin;mso-height-relative:margin" o:gfxdata="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" adj="22431" strokecolor="#5b9bd5 [3204]" strokeweight=".5pt"/>
+                      <v:shape w14:anchorId="31213C60" id="Elbow Connector 18" o:spid="_x0000_s1026" type="#_x0000_t34" style="position:absolute;margin-left:-28.8pt;margin-top:20.15pt;width:27.05pt;height:105.4pt;flip:x y;z-index:251676672;visibility:visible;mso-wrap-style:square;mso-width-percent:0;mso-height-percent:0;mso-wrap-distance-left:9pt;mso-wrap-distance-top:0;mso-wrap-distance-right:9pt;mso-wrap-distance-bottom:0;mso-position-horizontal:absolute;mso-position-horizontal-relative:text;mso-position-vertical:absolute;mso-position-vertical-relative:text;mso-width-percent:0;mso-height-percent:0;mso-width-relative:margin;mso-height-relative:margin" o:gfxdata="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" adj="22431" strokecolor="#5b9bd5 [3204]" strokeweight=".5pt"/>
                     </w:pict>
                   </mc:Fallback>
                 </mc:AlternateContent>
@@ -5616,7 +5543,7 @@
                         </mc:Choice>
                         <mc:Fallback>
                           <w:pict>
-                            <v:shape w14:anchorId="0D8DE01C" id="Elbow Connector 10" o:spid="_x0000_s1026" type="#_x0000_t34" style="position:absolute;margin-left:32.6pt;margin-top:12.3pt;width:134.25pt;height:15pt;flip:x;z-index:251669504;visibility:visible;mso-wrap-style:square;mso-wrap-distance-left:9pt;mso-wrap-distance-top:0;mso-wrap-distance-right:9pt;mso-wrap-distance-bottom:0;mso-position-horizontal:absolute;mso-position-horizontal-relative:text;mso-position-vertical:absolute;mso-position-vertical-relative:text" o:gfxdata="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" adj="-60" strokecolor="#5b9bd5 [3204]" strokeweight=".5pt"/>
+                            <v:shape w14:anchorId="2E00E0DD" id="Elbow Connector 10" o:spid="_x0000_s1026" type="#_x0000_t34" style="position:absolute;margin-left:32.6pt;margin-top:12.3pt;width:134.25pt;height:15pt;flip:x;z-index:251669504;visibility:visible;mso-wrap-style:square;mso-wrap-distance-left:9pt;mso-wrap-distance-top:0;mso-wrap-distance-right:9pt;mso-wrap-distance-bottom:0;mso-position-horizontal:absolute;mso-position-horizontal-relative:text;mso-position-vertical:absolute;mso-position-vertical-relative:text" o:gfxdata="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" adj="-60" strokecolor="#5b9bd5 [3204]" strokeweight=".5pt"/>
                           </w:pict>
                         </mc:Fallback>
                       </mc:AlternateContent>
@@ -5781,7 +5708,7 @@
                   </mc:Choice>
                   <mc:Fallback>
                     <w:pict>
-                      <v:shape w14:anchorId="33644BAD" id="Straight Arrow Connector 12" o:spid="_x0000_s1026" type="#_x0000_t32" style="position:absolute;margin-left:39pt;margin-top:12.6pt;width:0;height:8.25pt;z-index:251670528;visibility:visible;mso-wrap-style:square;mso-wrap-distance-left:9pt;mso-wrap-distance-top:0;mso-wrap-distance-right:9pt;mso-wrap-distance-bottom:0;mso-position-horizontal:absolute;mso-position-horizontal-relative:text;mso-position-vertical:absolute;mso-position-vertical-relative:text" o:gfxdata="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" strokecolor="#5b9bd5 [3204]" strokeweight=".5pt">
+                      <v:shape w14:anchorId="3D43AD40" id="Straight Arrow Connector 12" o:spid="_x0000_s1026" type="#_x0000_t32" style="position:absolute;margin-left:39pt;margin-top:12.6pt;width:0;height:8.25pt;z-index:251670528;visibility:visible;mso-wrap-style:square;mso-wrap-distance-left:9pt;mso-wrap-distance-top:0;mso-wrap-distance-right:9pt;mso-wrap-distance-bottom:0;mso-position-horizontal:absolute;mso-position-horizontal-relative:text;mso-position-vertical:absolute;mso-position-vertical-relative:text" o:gfxdata="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" strokecolor="#5b9bd5 [3204]" strokeweight=".5pt">
                         <v:stroke endarrow="block" joinstyle="miter"/>
                       </v:shape>
                     </w:pict>
@@ -5853,7 +5780,7 @@
                   </mc:Choice>
                   <mc:Fallback>
                     <w:pict>
-                      <v:shape w14:anchorId="71FF8A09" id="Elbow Connector 16" o:spid="_x0000_s1026" type="#_x0000_t34" style="position:absolute;margin-left:-24.75pt;margin-top:27.35pt;width:139.5pt;height:15pt;flip:x;z-index:251671552;visibility:visible;mso-wrap-style:square;mso-wrap-distance-left:9pt;mso-wrap-distance-top:0;mso-wrap-distance-right:9pt;mso-wrap-distance-bottom:0;mso-position-horizontal:absolute;mso-position-horizontal-relative:text;mso-position-vertical:absolute;mso-position-vertical-relative:text" o:gfxdata="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" adj="348" strokecolor="#5b9bd5 [3204]" strokeweight=".5pt"/>
+                      <v:shape w14:anchorId="5063B1D8" id="Elbow Connector 16" o:spid="_x0000_s1026" type="#_x0000_t34" style="position:absolute;margin-left:-24.75pt;margin-top:27.35pt;width:139.5pt;height:15pt;flip:x;z-index:251671552;visibility:visible;mso-wrap-style:square;mso-wrap-distance-left:9pt;mso-wrap-distance-top:0;mso-wrap-distance-right:9pt;mso-wrap-distance-bottom:0;mso-position-horizontal:absolute;mso-position-horizontal-relative:text;mso-position-vertical:absolute;mso-position-vertical-relative:text" o:gfxdata="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" adj="348" strokecolor="#5b9bd5 [3204]" strokeweight=".5pt"/>
                     </w:pict>
                   </mc:Fallback>
                 </mc:AlternateContent>
@@ -6037,7 +5964,7 @@
                         </mc:Choice>
                         <mc:Fallback>
                           <w:pict>
-                            <v:shape w14:anchorId="1B23FCEB" id="Elbow Connector 19" o:spid="_x0000_s1026" type="#_x0000_t34" style="position:absolute;margin-left:31.85pt;margin-top:12.45pt;width:78.75pt;height:15pt;flip:x;z-index:251674624;visibility:visible;mso-wrap-style:square;mso-wrap-distance-left:9pt;mso-wrap-distance-top:0;mso-wrap-distance-right:9pt;mso-wrap-distance-bottom:0;mso-position-horizontal:absolute;mso-position-horizontal-relative:text;mso-position-vertical:absolute;mso-position-vertical-relative:text" o:gfxdata="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" adj="-103" strokecolor="#5b9bd5 [3204]" strokeweight=".5pt"/>
+                            <v:shape w14:anchorId="527D60CC" id="Elbow Connector 19" o:spid="_x0000_s1026" type="#_x0000_t34" style="position:absolute;margin-left:31.85pt;margin-top:12.45pt;width:78.75pt;height:15pt;flip:x;z-index:251674624;visibility:visible;mso-wrap-style:square;mso-wrap-distance-left:9pt;mso-wrap-distance-top:0;mso-wrap-distance-right:9pt;mso-wrap-distance-bottom:0;mso-position-horizontal:absolute;mso-position-horizontal-relative:text;mso-position-vertical:absolute;mso-position-vertical-relative:text" o:gfxdata="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" adj="-103" strokecolor="#5b9bd5 [3204]" strokeweight=".5pt"/>
                           </w:pict>
                         </mc:Fallback>
                       </mc:AlternateContent>
@@ -6181,7 +6108,7 @@
                   </mc:Choice>
                   <mc:Fallback>
                     <w:pict>
-                      <v:shape w14:anchorId="7135820D" id="Straight Arrow Connector 17" o:spid="_x0000_s1026" type="#_x0000_t32" style="position:absolute;margin-left:36.75pt;margin-top:14.3pt;width:.75pt;height:13.5pt;z-index:251675648;visibility:visible;mso-wrap-style:square;mso-wrap-distance-left:9pt;mso-wrap-distance-top:0;mso-wrap-distance-right:9pt;mso-wrap-distance-bottom:0;mso-position-horizontal:absolute;mso-position-horizontal-relative:text;mso-position-vertical:absolute;mso-position-vertical-relative:text" o:gfxdata="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" strokecolor="#5b9bd5 [3204]" strokeweight=".5pt">
+                      <v:shape w14:anchorId="50303D6C" id="Straight Arrow Connector 17" o:spid="_x0000_s1026" type="#_x0000_t32" style="position:absolute;margin-left:36.75pt;margin-top:14.3pt;width:.75pt;height:13.5pt;z-index:251675648;visibility:visible;mso-wrap-style:square;mso-wrap-distance-left:9pt;mso-wrap-distance-top:0;mso-wrap-distance-right:9pt;mso-wrap-distance-bottom:0;mso-position-horizontal:absolute;mso-position-horizontal-relative:text;mso-position-vertical:absolute;mso-position-vertical-relative:text" o:gfxdata="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" strokecolor="#5b9bd5 [3204]" strokeweight=".5pt">
                         <v:stroke endarrow="block" joinstyle="miter"/>
                       </v:shape>
                     </w:pict>
@@ -6319,6 +6246,7 @@
           <w:sdtPr>
             <w:rPr>
               <w:rFonts w:cs="Times New Roman"/>
+              <w:caps w:val="0"/>
               <w:spacing w:val="0"/>
               <w:sz w:val="24"/>
               <w:szCs w:val="24"/>
@@ -6331,7 +6259,6 @@
           </w:sdtPr>
           <w:sdtEndPr>
             <w:rPr>
-              <w:caps w:val="0"/>
               <w:sz w:val="20"/>
               <w:szCs w:val="20"/>
             </w:rPr>
@@ -6437,6 +6364,7 @@
           <w:sdtPr>
             <w:rPr>
               <w:rFonts w:cs="Times New Roman"/>
+              <w:caps w:val="0"/>
               <w:spacing w:val="0"/>
               <w:sz w:val="24"/>
               <w:szCs w:val="24"/>
@@ -6449,7 +6377,6 @@
           </w:sdtPr>
           <w:sdtEndPr>
             <w:rPr>
-              <w:caps w:val="0"/>
               <w:sz w:val="20"/>
               <w:szCs w:val="20"/>
             </w:rPr>
@@ -6466,16 +6393,7 @@
                   <w:sz w:val="24"/>
                   <w:szCs w:val="24"/>
                 </w:rPr>
-                <w:t>Description of Entity relationship</w:t>
-              </w:r>
-              <w:r>
-                <w:rPr>
-                  <w:rFonts w:cs="Times New Roman"/>
-                  <w:spacing w:val="0"/>
-                  <w:sz w:val="24"/>
-                  <w:szCs w:val="24"/>
-                </w:rPr>
-                <w:t xml:space="preserve"> Diagram</w:t>
+                <w:t>Description of Entity relationship Diagram</w:t>
               </w:r>
             </w:p>
             <w:p>
@@ -6594,6 +6512,7 @@
           <w:docPartUnique/>
         </w:docPartObj>
       </w:sdtPr>
+      <w:sdtEndPr/>
       <w:sdtContent>
         <w:p>
           <w:pPr>
@@ -6764,7 +6683,7 @@
             <w:rPr>
               <w:rFonts w:cs="Times New Roman"/>
             </w:rPr>
-            <w:t>SQL: a language used by the Microsoft SQL server database management software program to write queries to manipulate the database</w:t>
+            <w:t>SHA1- hashing algorithm used on the database</w:t>
           </w:r>
         </w:p>
         <w:p>
@@ -6777,27 +6696,7 @@
             <w:rPr>
               <w:rFonts w:cs="Times New Roman"/>
             </w:rPr>
-            <w:t>Stored procedures: (</w:t>
-          </w:r>
-          <w:proofErr w:type="spellStart"/>
-          <w:r>
-            <w:rPr>
-              <w:rFonts w:cs="Times New Roman"/>
-            </w:rPr>
-            <w:t>sprocs</w:t>
-          </w:r>
-          <w:proofErr w:type="spellEnd"/>
-          <w:r>
-            <w:rPr>
-              <w:rFonts w:cs="Times New Roman"/>
-            </w:rPr>
-            <w:t xml:space="preserve">) procedures in the database which can be executed to perform certain tasks like adding data in a certain way or </w:t>
-          </w:r>
-          <w:r>
-            <w:rPr>
-              <w:rFonts w:cs="Times New Roman"/>
-            </w:rPr>
-            <w:t>accessing a certain set of data.</w:t>
+            <w:t>SQL: a language used by the Microsoft SQL server database management software program to write queries to manipulate the database</w:t>
           </w:r>
         </w:p>
         <w:p>
@@ -6810,35 +6709,27 @@
             <w:rPr>
               <w:rFonts w:cs="Times New Roman"/>
             </w:rPr>
-            <w:t xml:space="preserve">Trigger: similar to a </w:t>
+            <w:t>Stored procedures: (</w:t>
           </w:r>
           <w:proofErr w:type="spellStart"/>
           <w:r>
             <w:rPr>
               <w:rFonts w:cs="Times New Roman"/>
             </w:rPr>
-            <w:t>sproc</w:t>
+            <w:t>sprocs</w:t>
           </w:r>
           <w:proofErr w:type="spellEnd"/>
           <w:r>
             <w:rPr>
               <w:rFonts w:cs="Times New Roman"/>
             </w:rPr>
-            <w:t xml:space="preserve">, this is applied to a table in the event of an insert, update, or delete on </w:t>
-          </w:r>
-          <w:proofErr w:type="gramStart"/>
-          <w:r>
-            <w:rPr>
-              <w:rFonts w:cs="Times New Roman"/>
-            </w:rPr>
-            <w:t>a that</w:t>
-          </w:r>
-          <w:proofErr w:type="gramEnd"/>
-          <w:r>
-            <w:rPr>
-              <w:rFonts w:cs="Times New Roman"/>
-            </w:rPr>
-            <w:t xml:space="preserve"> table. It can occur before, during, or after those previously defined actions.</w:t>
+            <w:t xml:space="preserve">) procedures in the database which can be executed to perform certain tasks like adding data in a certain way or </w:t>
+          </w:r>
+          <w:r>
+            <w:rPr>
+              <w:rFonts w:cs="Times New Roman"/>
+            </w:rPr>
+            <w:t>accessing a certain set of data.</w:t>
           </w:r>
         </w:p>
         <w:p>
@@ -6851,6 +6742,47 @@
             <w:rPr>
               <w:rFonts w:cs="Times New Roman"/>
             </w:rPr>
+            <w:t xml:space="preserve">Trigger: similar to a </w:t>
+          </w:r>
+          <w:proofErr w:type="spellStart"/>
+          <w:r>
+            <w:rPr>
+              <w:rFonts w:cs="Times New Roman"/>
+            </w:rPr>
+            <w:t>sproc</w:t>
+          </w:r>
+          <w:proofErr w:type="spellEnd"/>
+          <w:r>
+            <w:rPr>
+              <w:rFonts w:cs="Times New Roman"/>
+            </w:rPr>
+            <w:t xml:space="preserve">, this is applied to a table in the event of an insert, update, or delete on </w:t>
+          </w:r>
+          <w:proofErr w:type="gramStart"/>
+          <w:r>
+            <w:rPr>
+              <w:rFonts w:cs="Times New Roman"/>
+            </w:rPr>
+            <w:t>a that</w:t>
+          </w:r>
+          <w:proofErr w:type="gramEnd"/>
+          <w:r>
+            <w:rPr>
+              <w:rFonts w:cs="Times New Roman"/>
+            </w:rPr>
+            <w:t xml:space="preserve"> table. It can occur before, during, or after those previously defined actions.</w:t>
+          </w:r>
+        </w:p>
+        <w:p>
+          <w:pPr>
+            <w:rPr>
+              <w:rFonts w:cs="Times New Roman"/>
+            </w:rPr>
+          </w:pPr>
+          <w:r>
+            <w:rPr>
+              <w:rFonts w:cs="Times New Roman"/>
+            </w:rPr>
             <w:t xml:space="preserve">Valid email: and email in the format where there are two characters then the @ symbol, at least two more characters, </w:t>
           </w:r>
           <w:proofErr w:type="gramStart"/>
@@ -6865,13 +6797,7 @@
             <w:rPr>
               <w:rFonts w:cs="Times New Roman"/>
             </w:rPr>
-            <w:t xml:space="preserve"> , then final</w:t>
-          </w:r>
-          <w:r>
-            <w:rPr>
-              <w:rFonts w:cs="Times New Roman"/>
-            </w:rPr>
-            <w:t>ly at least two more characters</w:t>
+            <w:t xml:space="preserve"> , then finally at least two more characters</w:t>
           </w:r>
         </w:p>
         <w:p>
@@ -7323,7 +7249,7 @@
           <w:rPr>
             <w:noProof/>
           </w:rPr>
-          <w:t>9</w:t>
+          <w:t>1</w:t>
         </w:r>
         <w:r>
           <w:rPr>
@@ -7345,6 +7271,119 @@
 <file path=word/numbering.xml><?xml version="1.0" encoding="utf-8"?>
 <w:numbering xmlns:wpc="http://schemas.microsoft.com/office/word/2010/wordprocessingCanvas" xmlns:mc="http://schemas.openxmlformats.org/markup-compatibility/2006" xmlns:o="urn:schemas-microsoft-com:office:office" xmlns:r="http://schemas.openxmlformats.org/officeDocument/2006/relationships" xmlns:m="http://schemas.openxmlformats.org/officeDocument/2006/math" xmlns:v="urn:schemas-microsoft-com:vml" xmlns:wp14="http://schemas.microsoft.com/office/word/2010/wordprocessingDrawing" xmlns:wp="http://schemas.openxmlformats.org/drawingml/2006/wordprocessingDrawing" xmlns:w10="urn:schemas-microsoft-com:office:word" xmlns:w="http://schemas.openxmlformats.org/wordprocessingml/2006/main" xmlns:w14="http://schemas.microsoft.com/office/word/2010/wordml" xmlns:w15="http://schemas.microsoft.com/office/word/2012/wordml" xmlns:wpg="http://schemas.microsoft.com/office/word/2010/wordprocessingGroup" xmlns:wpi="http://schemas.microsoft.com/office/word/2010/wordprocessingInk" xmlns:wne="http://schemas.microsoft.com/office/word/2006/wordml" xmlns:wps="http://schemas.microsoft.com/office/word/2010/wordprocessingShape" mc:Ignorable="w14 w15 wp14">
   <w:abstractNum w:abstractNumId="0" w15:restartNumberingAfterBreak="0">
+    <w:nsid w:val="00590F22"/>
+    <w:multiLevelType w:val="hybridMultilevel"/>
+    <w:tmpl w:val="9F1456BC"/>
+    <w:lvl w:ilvl="0" w:tplc="DD244042">
+      <w:start w:val="1"/>
+      <w:numFmt w:val="bullet"/>
+      <w:lvlText w:val="-"/>
+      <w:lvlJc w:val="left"/>
+      <w:pPr>
+        <w:ind w:left="720" w:hanging="360"/>
+      </w:pPr>
+      <w:rPr>
+        <w:rFonts w:ascii="Calibri" w:eastAsiaTheme="minorEastAsia" w:hAnsi="Calibri" w:cstheme="minorBidi" w:hint="default"/>
+      </w:rPr>
+    </w:lvl>
+    <w:lvl w:ilvl="1" w:tplc="04090003" w:tentative="1">
+      <w:start w:val="1"/>
+      <w:numFmt w:val="bullet"/>
+      <w:lvlText w:val="o"/>
+      <w:lvlJc w:val="left"/>
+      <w:pPr>
+        <w:ind w:left="1440" w:hanging="360"/>
+      </w:pPr>
+      <w:rPr>
+        <w:rFonts w:ascii="Courier New" w:hAnsi="Courier New" w:cs="Courier New" w:hint="default"/>
+      </w:rPr>
+    </w:lvl>
+    <w:lvl w:ilvl="2" w:tplc="04090005" w:tentative="1">
+      <w:start w:val="1"/>
+      <w:numFmt w:val="bullet"/>
+      <w:lvlText w:val=""/>
+      <w:lvlJc w:val="left"/>
+      <w:pPr>
+        <w:ind w:left="2160" w:hanging="360"/>
+      </w:pPr>
+      <w:rPr>
+        <w:rFonts w:ascii="Wingdings" w:hAnsi="Wingdings" w:hint="default"/>
+      </w:rPr>
+    </w:lvl>
+    <w:lvl w:ilvl="3" w:tplc="04090001" w:tentative="1">
+      <w:start w:val="1"/>
+      <w:numFmt w:val="bullet"/>
+      <w:lvlText w:val=""/>
+      <w:lvlJc w:val="left"/>
+      <w:pPr>
+        <w:ind w:left="2880" w:hanging="360"/>
+      </w:pPr>
+      <w:rPr>
+        <w:rFonts w:ascii="Symbol" w:hAnsi="Symbol" w:hint="default"/>
+      </w:rPr>
+    </w:lvl>
+    <w:lvl w:ilvl="4" w:tplc="04090003" w:tentative="1">
+      <w:start w:val="1"/>
+      <w:numFmt w:val="bullet"/>
+      <w:lvlText w:val="o"/>
+      <w:lvlJc w:val="left"/>
+      <w:pPr>
+        <w:ind w:left="3600" w:hanging="360"/>
+      </w:pPr>
+      <w:rPr>
+        <w:rFonts w:ascii="Courier New" w:hAnsi="Courier New" w:cs="Courier New" w:hint="default"/>
+      </w:rPr>
+    </w:lvl>
+    <w:lvl w:ilvl="5" w:tplc="04090005" w:tentative="1">
+      <w:start w:val="1"/>
+      <w:numFmt w:val="bullet"/>
+      <w:lvlText w:val=""/>
+      <w:lvlJc w:val="left"/>
+      <w:pPr>
+        <w:ind w:left="4320" w:hanging="360"/>
+      </w:pPr>
+      <w:rPr>
+        <w:rFonts w:ascii="Wingdings" w:hAnsi="Wingdings" w:hint="default"/>
+      </w:rPr>
+    </w:lvl>
+    <w:lvl w:ilvl="6" w:tplc="04090001" w:tentative="1">
+      <w:start w:val="1"/>
+      <w:numFmt w:val="bullet"/>
+      <w:lvlText w:val=""/>
+      <w:lvlJc w:val="left"/>
+      <w:pPr>
+        <w:ind w:left="5040" w:hanging="360"/>
+      </w:pPr>
+      <w:rPr>
+        <w:rFonts w:ascii="Symbol" w:hAnsi="Symbol" w:hint="default"/>
+      </w:rPr>
+    </w:lvl>
+    <w:lvl w:ilvl="7" w:tplc="04090003" w:tentative="1">
+      <w:start w:val="1"/>
+      <w:numFmt w:val="bullet"/>
+      <w:lvlText w:val="o"/>
+      <w:lvlJc w:val="left"/>
+      <w:pPr>
+        <w:ind w:left="5760" w:hanging="360"/>
+      </w:pPr>
+      <w:rPr>
+        <w:rFonts w:ascii="Courier New" w:hAnsi="Courier New" w:cs="Courier New" w:hint="default"/>
+      </w:rPr>
+    </w:lvl>
+    <w:lvl w:ilvl="8" w:tplc="04090005" w:tentative="1">
+      <w:start w:val="1"/>
+      <w:numFmt w:val="bullet"/>
+      <w:lvlText w:val=""/>
+      <w:lvlJc w:val="left"/>
+      <w:pPr>
+        <w:ind w:left="6480" w:hanging="360"/>
+      </w:pPr>
+      <w:rPr>
+        <w:rFonts w:ascii="Wingdings" w:hAnsi="Wingdings" w:hint="default"/>
+      </w:rPr>
+    </w:lvl>
+  </w:abstractNum>
+  <w:abstractNum w:abstractNumId="1" w15:restartNumberingAfterBreak="0">
     <w:nsid w:val="03DC400C"/>
     <w:multiLevelType w:val="hybridMultilevel"/>
     <w:tmpl w:val="B8285226"/>
@@ -7435,7 +7474,7 @@
       </w:pPr>
     </w:lvl>
   </w:abstractNum>
-  <w:abstractNum w:abstractNumId="1" w15:restartNumberingAfterBreak="0">
+  <w:abstractNum w:abstractNumId="2" w15:restartNumberingAfterBreak="0">
     <w:nsid w:val="0ACD096D"/>
     <w:multiLevelType w:val="hybridMultilevel"/>
     <w:tmpl w:val="1A4C2B9E"/>
@@ -7549,7 +7588,7 @@
       </w:rPr>
     </w:lvl>
   </w:abstractNum>
-  <w:abstractNum w:abstractNumId="2" w15:restartNumberingAfterBreak="0">
+  <w:abstractNum w:abstractNumId="3" w15:restartNumberingAfterBreak="0">
     <w:nsid w:val="12174172"/>
     <w:multiLevelType w:val="hybridMultilevel"/>
     <w:tmpl w:val="73E6A8DA"/>
@@ -7663,11 +7702,11 @@
       </w:rPr>
     </w:lvl>
   </w:abstractNum>
-  <w:abstractNum w:abstractNumId="3" w15:restartNumberingAfterBreak="0">
+  <w:abstractNum w:abstractNumId="4" w15:restartNumberingAfterBreak="0">
     <w:nsid w:val="202572B3"/>
     <w:multiLevelType w:val="hybridMultilevel"/>
-    <w:tmpl w:val="D7D6C4E6"/>
-    <w:lvl w:ilvl="0" w:tplc="0409000F">
+    <w:tmpl w:val="082E293E"/>
+    <w:lvl w:ilvl="0" w:tplc="92182AA2">
       <w:start w:val="1"/>
       <w:numFmt w:val="decimal"/>
       <w:lvlText w:val="%1."/>
@@ -7677,6 +7716,8 @@
       </w:pPr>
       <w:rPr>
         <w:rFonts w:hint="default"/>
+        <w:sz w:val="20"/>
+        <w:szCs w:val="20"/>
       </w:rPr>
     </w:lvl>
     <w:lvl w:ilvl="1" w:tplc="04090019" w:tentative="1">
@@ -7752,7 +7793,7 @@
       </w:pPr>
     </w:lvl>
   </w:abstractNum>
-  <w:abstractNum w:abstractNumId="4" w15:restartNumberingAfterBreak="0">
+  <w:abstractNum w:abstractNumId="5" w15:restartNumberingAfterBreak="0">
     <w:nsid w:val="2F2906DD"/>
     <w:multiLevelType w:val="hybridMultilevel"/>
     <w:tmpl w:val="FDC4D2A8"/>
@@ -7865,7 +7906,7 @@
       </w:rPr>
     </w:lvl>
   </w:abstractNum>
-  <w:abstractNum w:abstractNumId="5" w15:restartNumberingAfterBreak="0">
+  <w:abstractNum w:abstractNumId="6" w15:restartNumberingAfterBreak="0">
     <w:nsid w:val="37394BC1"/>
     <w:multiLevelType w:val="hybridMultilevel"/>
     <w:tmpl w:val="55B45912"/>
@@ -7978,7 +8019,7 @@
       </w:rPr>
     </w:lvl>
   </w:abstractNum>
-  <w:abstractNum w:abstractNumId="6" w15:restartNumberingAfterBreak="0">
+  <w:abstractNum w:abstractNumId="7" w15:restartNumberingAfterBreak="0">
     <w:nsid w:val="3B9D442C"/>
     <w:multiLevelType w:val="hybridMultilevel"/>
     <w:tmpl w:val="D90636F8"/>
@@ -8093,25 +8134,28 @@
     </w:lvl>
   </w:abstractNum>
   <w:num w:numId="1">
+    <w:abstractNumId w:val="2"/>
+  </w:num>
+  <w:num w:numId="2">
+    <w:abstractNumId w:val="7"/>
+  </w:num>
+  <w:num w:numId="3">
+    <w:abstractNumId w:val="3"/>
+  </w:num>
+  <w:num w:numId="4">
+    <w:abstractNumId w:val="5"/>
+  </w:num>
+  <w:num w:numId="5">
     <w:abstractNumId w:val="1"/>
   </w:num>
-  <w:num w:numId="2">
+  <w:num w:numId="6">
     <w:abstractNumId w:val="6"/>
   </w:num>
-  <w:num w:numId="3">
-    <w:abstractNumId w:val="2"/>
-  </w:num>
-  <w:num w:numId="4">
+  <w:num w:numId="7">
     <w:abstractNumId w:val="4"/>
   </w:num>
-  <w:num w:numId="5">
+  <w:num w:numId="8">
     <w:abstractNumId w:val="0"/>
-  </w:num>
-  <w:num w:numId="6">
-    <w:abstractNumId w:val="5"/>
-  </w:num>
-  <w:num w:numId="7">
-    <w:abstractNumId w:val="3"/>
   </w:num>
 </w:numbering>
 </file>
@@ -9526,7 +9570,7 @@
 </file>
 
 <file path=customXml/itemProps2.xml><?xml version="1.0" encoding="utf-8"?>
-<ds:datastoreItem xmlns:ds="http://schemas.openxmlformats.org/officeDocument/2006/customXml" ds:itemID="{F23B16BE-F81B-4F04-BCDB-D7AC06F29172}">
+<ds:datastoreItem xmlns:ds="http://schemas.openxmlformats.org/officeDocument/2006/customXml" ds:itemID="{D158EF88-3C63-467F-AE49-C9A789E12474}">
   <ds:schemaRefs>
     <ds:schemaRef ds:uri="http://schemas.openxmlformats.org/officeDocument/2006/bibliography"/>
   </ds:schemaRefs>

</xml_diff>